<commit_message>
almost done with lect 17
</commit_message>
<xml_diff>
--- a/PS/Practice Questions Midterm 2.docx
+++ b/PS/Practice Questions Midterm 2.docx
@@ -696,7 +696,19 @@
         </w:numPr>
       </w:pPr>
       <w:r>
-        <w:t>Is more likely to contain the population value in the [-1,1] range than in the [-4, -3] range</w:t>
+        <w:t>Is more likely to contain the population value in the [-1,1] range than in the [-</w:t>
+      </w:r>
+      <w:r>
+        <w:t>4</w:t>
+      </w:r>
+      <w:r>
+        <w:t>, -</w:t>
+      </w:r>
+      <w:r>
+        <w:t>2</w:t>
+      </w:r>
+      <w:r>
+        <w:t>] range</w:t>
       </w:r>
     </w:p>
     <w:p>
@@ -726,7 +738,15 @@
         <w:t>less</w:t>
       </w:r>
       <w:r>
-        <w:t xml:space="preserve"> likely to contain the population value in the [-1,1] range than in the [-4, -3] range</w:t>
+        <w:t xml:space="preserve"> likely to contain the population value in the [-1,1] range than in the [-4, -</w:t>
+      </w:r>
+      <w:r>
+        <w:t>2</w:t>
+      </w:r>
+      <w:bookmarkStart w:id="0" w:name="_GoBack"/>
+      <w:bookmarkEnd w:id="0"/>
+      <w:r>
+        <w:t>] range</w:t>
       </w:r>
     </w:p>
     <w:p>
@@ -1002,7 +1022,16 @@
         <w:spacing w:line="276" w:lineRule="auto"/>
       </w:pPr>
       <w:r>
-        <w:t xml:space="preserve">(Similar to Section 7) </w:t>
+        <w:t>(</w:t>
+      </w:r>
+      <w:r>
+        <w:t>35 -37</w:t>
+      </w:r>
+      <w:r>
+        <w:t xml:space="preserve">, </w:t>
+      </w:r>
+      <w:r>
+        <w:t xml:space="preserve">Similar to Section 7) </w:t>
       </w:r>
       <w:r>
         <w:t xml:space="preserve">Read a </w:t>
@@ -1056,10 +1085,25 @@
         <w:spacing w:line="276" w:lineRule="auto"/>
       </w:pPr>
       <w:r>
-        <w:t xml:space="preserve">Bring </w:t>
-      </w:r>
-      <w:r>
-        <w:t xml:space="preserve">text from exchange between commentator and interviewer on gender. </w:t>
+        <w:t xml:space="preserve">Go back to lecture 1, and review the exchange between </w:t>
+      </w:r>
+      <w:r>
+        <w:t xml:space="preserve">an interviewer and a commentator </w:t>
+      </w:r>
+      <w:r>
+        <w:t xml:space="preserve">on </w:t>
+      </w:r>
+      <w:r>
+        <w:t xml:space="preserve">the </w:t>
+      </w:r>
+      <w:r>
+        <w:t>gender</w:t>
+      </w:r>
+      <w:r>
+        <w:t xml:space="preserve"> wage gap</w:t>
+      </w:r>
+      <w:r>
+        <w:t xml:space="preserve">. </w:t>
       </w:r>
     </w:p>
     <w:p>
@@ -1075,7 +1119,13 @@
         <w:spacing w:line="276" w:lineRule="auto"/>
       </w:pPr>
       <w:r>
-        <w:t>Write down the underlying regression that corresponds to interviewers claim that women earn 9% less than men on average.</w:t>
+        <w:t>Write down the underlying regression that corresponds to interviewers claim that women earn 9% less than men on average</w:t>
+      </w:r>
+      <w:r>
+        <w:t xml:space="preserve"> in the UK</w:t>
+      </w:r>
+      <w:r>
+        <w:t>.</w:t>
       </w:r>
     </w:p>
     <w:p>
@@ -1091,7 +1141,10 @@
         <w:spacing w:line="276" w:lineRule="auto"/>
       </w:pPr>
       <w:r>
-        <w:t>Write down the underlying regression that corresponds to his response that …</w:t>
+        <w:t xml:space="preserve">Write down the underlying regression that corresponds to </w:t>
+      </w:r>
+      <w:r>
+        <w:t>the commentator’s response</w:t>
       </w:r>
     </w:p>
     <w:p>
@@ -1107,7 +1160,13 @@
         <w:spacing w:line="276" w:lineRule="auto"/>
       </w:pPr>
       <w:r>
-        <w:t xml:space="preserve">Using concepts from class, particularly of regression, what is the commentator implying regarding the first estimate? </w:t>
+        <w:t>Using concepts from class, particularly of regression, what is the commentator implying regarding the first estimate</w:t>
+      </w:r>
+      <w:r>
+        <w:t xml:space="preserve"> (in a)</w:t>
+      </w:r>
+      <w:r>
+        <w:t xml:space="preserve">? </w:t>
       </w:r>
     </w:p>
     <w:p>
@@ -1123,7 +1182,13 @@
         <w:spacing w:line="276" w:lineRule="auto"/>
       </w:pPr>
       <w:r>
-        <w:t xml:space="preserve">Discuss how the OVB formula could help us understand the effect of including a variable like “experience” on the effect of gender on wages. </w:t>
+        <w:t>Discuss how the OVB formula could help us understand the effect of including a variable like “</w:t>
+      </w:r>
+      <w:r>
+        <w:t>personality</w:t>
+      </w:r>
+      <w:r>
+        <w:t xml:space="preserve">” on the effect of gender on wages. </w:t>
       </w:r>
     </w:p>
     <w:p>
@@ -1146,6 +1211,15 @@
       <w:r>
         <w:t>as a motivation for learning the remaining material of the course!)</w:t>
       </w:r>
+    </w:p>
+    <w:p>
+      <w:pPr>
+        <w:tabs>
+          <w:tab w:val="left" w:pos="-1440"/>
+        </w:tabs>
+        <w:spacing w:line="276" w:lineRule="auto"/>
+        <w:ind w:left="720"/>
+      </w:pPr>
     </w:p>
     <w:p>
       <w:pPr>
@@ -1624,7 +1698,7 @@
           <v:shape id="_x0000_i1027" type="#_x0000_t75" alt="" style="width:15.55pt;height:20pt;mso-width-percent:0;mso-height-percent:0;mso-width-percent:0;mso-height-percent:0" o:ole="">
             <v:imagedata r:id="rId7" o:title=""/>
           </v:shape>
-          <o:OLEObject Type="Embed" ProgID="Equation.DSMT4" ShapeID="_x0000_i1027" DrawAspect="Content" ObjectID="_1719668087" r:id="rId8"/>
+          <o:OLEObject Type="Embed" ProgID="Equation.DSMT4" ShapeID="_x0000_i1027" DrawAspect="Content" ObjectID="_1719824911" r:id="rId8"/>
         </w:object>
       </w:r>
       <w:r>
@@ -1653,6 +1727,7 @@
         <w:rPr>
           <w:sz w:val="24"/>
         </w:rPr>
+        <w:lastRenderedPageBreak/>
         <w:t>a.</w:t>
       </w:r>
       <w:r>
@@ -1740,7 +1815,6 @@
         <w:rPr>
           <w:sz w:val="24"/>
         </w:rPr>
-        <w:lastRenderedPageBreak/>
         <w:t>d.</w:t>
       </w:r>
       <w:r>
@@ -1784,7 +1858,7 @@
           <v:shape id="_x0000_i1026" type="#_x0000_t75" alt="" style="width:12.45pt;height:18.2pt;mso-width-percent:0;mso-height-percent:0;mso-width-percent:0;mso-height-percent:0" o:ole="">
             <v:imagedata r:id="rId9" o:title=""/>
           </v:shape>
-          <o:OLEObject Type="Embed" ProgID="Equation.DSMT4" ShapeID="_x0000_i1026" DrawAspect="Content" ObjectID="_1719668088" r:id="rId10"/>
+          <o:OLEObject Type="Embed" ProgID="Equation.DSMT4" ShapeID="_x0000_i1026" DrawAspect="Content" ObjectID="_1719824912" r:id="rId10"/>
         </w:object>
       </w:r>
       <w:r>
@@ -2451,7 +2525,7 @@
           <v:shape id="_x0000_i1025" type="#_x0000_t75" alt="" style="width:28pt;height:18.2pt;mso-width-percent:0;mso-height-percent:0;mso-width-percent:0;mso-height-percent:0" o:ole="">
             <v:imagedata r:id="rId11" o:title=""/>
           </v:shape>
-          <o:OLEObject Type="Embed" ProgID="Equation.DSMT4" ShapeID="_x0000_i1025" DrawAspect="Content" ObjectID="_1719668089" r:id="rId12"/>
+          <o:OLEObject Type="Embed" ProgID="Equation.DSMT4" ShapeID="_x0000_i1025" DrawAspect="Content" ObjectID="_1719824913" r:id="rId12"/>
         </w:object>
       </w:r>
       <w:r>
@@ -2631,6 +2705,7 @@
           <w:i/>
           <w:color w:val="262626"/>
         </w:rPr>
+        <w:lastRenderedPageBreak/>
         <w:t xml:space="preserve">Table 3 below presents regression results from </w:t>
       </w:r>
       <w:r>
@@ -2659,15 +2734,7 @@
           <w:i/>
           <w:color w:val="262626"/>
         </w:rPr>
-        <w:t xml:space="preserve"> in a college classroom on the academic performance in the same </w:t>
-      </w:r>
-      <w:r>
-        <w:rPr>
-          <w:i/>
-          <w:color w:val="262626"/>
-        </w:rPr>
-        <w:lastRenderedPageBreak/>
-        <w:t>course. Please disregard all rows with “R^2” and the “wild bootstrap P-</w:t>
+        <w:t xml:space="preserve"> in a college classroom on the academic performance in the same course. Please disregard all rows with “R^2” and the “wild bootstrap P-</w:t>
       </w:r>
       <w:proofErr w:type="spellStart"/>
       <w:r>
@@ -2978,7 +3045,14 @@
         <w:rPr>
           <w:sz w:val="24"/>
         </w:rPr>
-        <w:t xml:space="preserve">Consider the Panel A results only. Which of the following is true of a participant’s Composite ACT? </w:t>
+        <w:t xml:space="preserve">Consider the Panel A results only. Which of the following is true of a participant’s </w:t>
+      </w:r>
+      <w:r>
+        <w:rPr>
+          <w:sz w:val="24"/>
+        </w:rPr>
+        <w:lastRenderedPageBreak/>
+        <w:t xml:space="preserve">Composite ACT? </w:t>
       </w:r>
     </w:p>
     <w:p>
@@ -3005,14 +3079,7 @@
         <w:rPr>
           <w:sz w:val="24"/>
         </w:rPr>
-        <w:t xml:space="preserve">osite ACT and the </w:t>
-      </w:r>
-      <w:r>
-        <w:rPr>
-          <w:sz w:val="24"/>
-        </w:rPr>
-        <w:lastRenderedPageBreak/>
-        <w:t>combined final exam multiple choice and short answer score.</w:t>
+        <w:t>osite ACT and the combined final exam multiple choice and short answer score.</w:t>
       </w:r>
     </w:p>
     <w:p>
@@ -3129,15 +3196,7 @@
         <w:rPr>
           <w:sz w:val="24"/>
         </w:rPr>
-        <w:t>to describe each variable (e.g., Y: earnings, X1: when to private college,</w:t>
-      </w:r>
-      <w:bookmarkStart w:id="0" w:name="_GoBack"/>
-      <w:bookmarkEnd w:id="0"/>
-      <w:r>
-        <w:rPr>
-          <w:sz w:val="24"/>
-        </w:rPr>
-        <w:t xml:space="preserve"> X2: own SAT /100, </w:t>
+        <w:t xml:space="preserve">to describe each variable (e.g., Y: earnings, X1: when to private college, X2: own SAT /100, </w:t>
       </w:r>
       <w:r>
         <w:rPr>
@@ -3157,6 +3216,33 @@
         <w:pStyle w:val="Level1"/>
         <w:numPr>
           <w:ilvl w:val="0"/>
+          <w:numId w:val="9"/>
+        </w:numPr>
+        <w:tabs>
+          <w:tab w:val="left" w:pos="-1440"/>
+        </w:tabs>
+        <w:rPr>
+          <w:sz w:val="24"/>
+        </w:rPr>
+      </w:pPr>
+      <w:r>
+        <w:rPr>
+          <w:sz w:val="24"/>
+        </w:rPr>
+        <w:t xml:space="preserve">Write down the regression equations for columns </w:t>
+      </w:r>
+      <w:r>
+        <w:rPr>
+          <w:sz w:val="24"/>
+        </w:rPr>
+        <w:t xml:space="preserve">(3) and (6) in Table 2.5 of MM. Explain what is the purpose of the regressions presented in this table. </w:t>
+      </w:r>
+    </w:p>
+    <w:p>
+      <w:pPr>
+        <w:pStyle w:val="Level1"/>
+        <w:numPr>
+          <w:ilvl w:val="0"/>
           <w:numId w:val="0"/>
         </w:numPr>
         <w:tabs>
@@ -3195,7 +3281,13 @@
         <w:t xml:space="preserve">s </w:t>
       </w:r>
       <w:r>
-        <w:t>on OVB and All things Regression by Friday Next Week]</w:t>
+        <w:t xml:space="preserve">on </w:t>
+      </w:r>
+      <w:r>
+        <w:t xml:space="preserve">CEF, </w:t>
+      </w:r>
+      <w:r>
+        <w:t>OVB and All things Regression by Friday Next Week]</w:t>
       </w:r>
     </w:p>
     <w:p/>

</xml_diff>

<commit_message>
working on lecture 20
</commit_message>
<xml_diff>
--- a/PS/Practice Questions Midterm 2.docx
+++ b/PS/Practice Questions Midterm 2.docx
@@ -58,13 +58,7 @@
         </w:numPr>
       </w:pPr>
       <w:r>
-        <w:t xml:space="preserve">Explain what does </w:t>
-      </w:r>
-      <w:r>
-        <w:t>“lack of balance in observable characteristic”</w:t>
-      </w:r>
-      <w:r>
-        <w:t xml:space="preserve"> suggest about </w:t>
+        <w:t xml:space="preserve">Explain what does “lack of balance in observable characteristic” suggest about </w:t>
       </w:r>
       <w:r>
         <w:t>the</w:t>
@@ -370,10 +364,7 @@
         </w:numPr>
       </w:pPr>
       <w:r>
-        <w:t xml:space="preserve">How do we standardize the sample mean </w:t>
-      </w:r>
-      <w:r>
-        <w:t xml:space="preserve">from a </w:t>
+        <w:t xml:space="preserve">How do we standardize the sample mean from a </w:t>
       </w:r>
       <w:proofErr w:type="gramStart"/>
       <w:r>
@@ -504,12 +495,6 @@
         </w:numPr>
       </w:pPr>
       <w:r>
-        <w:rPr>
-          <w:rFonts w:ascii="Arial" w:hAnsi="Arial" w:cs="Arial"/>
-          <w:color w:val="000000"/>
-          <w:sz w:val="22"/>
-          <w:szCs w:val="22"/>
-        </w:rPr>
         <w:t>Check if the observed statistic is consistent with some underlying truth</w:t>
       </w:r>
     </w:p>
@@ -732,19 +717,11 @@
         </w:numPr>
       </w:pPr>
       <w:r>
-        <w:t xml:space="preserve">Is </w:t>
-      </w:r>
-      <w:r>
-        <w:t>less</w:t>
-      </w:r>
-      <w:r>
-        <w:t xml:space="preserve"> likely to contain the population value in the [-1,1] range than in the [-4, -</w:t>
+        <w:t>Is less likely to contain the population value in the [-1,1] range than in the [-4, -</w:t>
       </w:r>
       <w:r>
         <w:t>2</w:t>
       </w:r>
-      <w:bookmarkStart w:id="0" w:name="_GoBack"/>
-      <w:bookmarkEnd w:id="0"/>
       <w:r>
         <w:t>] range</w:t>
       </w:r>
@@ -824,7 +801,7 @@
                     <pic:cNvPicPr/>
                   </pic:nvPicPr>
                   <pic:blipFill>
-                    <a:blip r:embed="rId5">
+                    <a:blip r:embed="rId6">
                       <a:extLst>
                         <a:ext uri="{28A0092B-C50C-407E-A947-70E740481C1C}">
                           <a14:useLocalDpi xmlns:a14="http://schemas.microsoft.com/office/drawing/2010/main" val="0"/>
@@ -902,7 +879,7 @@
                     <pic:cNvPicPr/>
                   </pic:nvPicPr>
                   <pic:blipFill>
-                    <a:blip r:embed="rId6" cstate="print">
+                    <a:blip r:embed="rId7" cstate="print">
                       <a:extLst>
                         <a:ext uri="{28A0092B-C50C-407E-A947-70E740481C1C}">
                           <a14:useLocalDpi xmlns:a14="http://schemas.microsoft.com/office/drawing/2010/main" val="0"/>
@@ -1025,10 +1002,7 @@
         <w:t>(</w:t>
       </w:r>
       <w:r>
-        <w:t>35 -37</w:t>
-      </w:r>
-      <w:r>
-        <w:t xml:space="preserve">, </w:t>
+        <w:t xml:space="preserve">35 -37, </w:t>
       </w:r>
       <w:r>
         <w:t xml:space="preserve">Similar to Section 7) </w:t>
@@ -1675,7 +1649,7 @@
           <w:position w:val="-10"/>
           <w:sz w:val="24"/>
         </w:rPr>
-        <w:object w:dxaOrig="300" w:dyaOrig="400" w14:anchorId="77858F9A">
+        <w:object w:dxaOrig="300" w:dyaOrig="400" w14:anchorId="714E27D1">
           <v:shapetype id="_x0000_t75" coordsize="21600,21600" o:spt="75" o:preferrelative="t" path="m@4@5l@4@11@9@11@9@5xe" filled="f" stroked="f">
             <v:stroke joinstyle="miter"/>
             <v:formulas>
@@ -1696,9 +1670,9 @@
             <o:lock v:ext="edit" aspectratio="t"/>
           </v:shapetype>
           <v:shape id="_x0000_i1027" type="#_x0000_t75" alt="" style="width:15.55pt;height:20pt;mso-width-percent:0;mso-height-percent:0;mso-width-percent:0;mso-height-percent:0" o:ole="">
-            <v:imagedata r:id="rId7" o:title=""/>
+            <v:imagedata r:id="rId8" o:title=""/>
           </v:shape>
-          <o:OLEObject Type="Embed" ProgID="Equation.DSMT4" ShapeID="_x0000_i1027" DrawAspect="Content" ObjectID="_1719824911" r:id="rId8"/>
+          <o:OLEObject Type="Embed" ProgID="Equation.DSMT4" ShapeID="_x0000_i1027" DrawAspect="Content" ObjectID="_1720007975" r:id="rId9"/>
         </w:object>
       </w:r>
       <w:r>
@@ -1834,19 +1808,7 @@
         <w:rPr>
           <w:sz w:val="24"/>
         </w:rPr>
-        <w:t xml:space="preserve"> implies that OLS is the </w:t>
-      </w:r>
-      <w:r>
-        <w:rPr>
-          <w:sz w:val="24"/>
-        </w:rPr>
-        <w:t xml:space="preserve">best </w:t>
-      </w:r>
-      <w:r>
-        <w:rPr>
-          <w:sz w:val="24"/>
-        </w:rPr>
-        <w:t xml:space="preserve">estimator for </w:t>
+        <w:t xml:space="preserve"> implies that OLS is the best estimator for </w:t>
       </w:r>
       <w:r>
         <w:rPr>
@@ -1854,24 +1816,18 @@
           <w:position w:val="-12"/>
           <w:sz w:val="24"/>
         </w:rPr>
-        <w:object w:dxaOrig="260" w:dyaOrig="360" w14:anchorId="7487DAB5">
+        <w:object w:dxaOrig="260" w:dyaOrig="360" w14:anchorId="1B005E47">
           <v:shape id="_x0000_i1026" type="#_x0000_t75" alt="" style="width:12.45pt;height:18.2pt;mso-width-percent:0;mso-height-percent:0;mso-width-percent:0;mso-height-percent:0" o:ole="">
-            <v:imagedata r:id="rId9" o:title=""/>
+            <v:imagedata r:id="rId10" o:title=""/>
           </v:shape>
-          <o:OLEObject Type="Embed" ProgID="Equation.DSMT4" ShapeID="_x0000_i1026" DrawAspect="Content" ObjectID="_1719824912" r:id="rId10"/>
+          <o:OLEObject Type="Embed" ProgID="Equation.DSMT4" ShapeID="_x0000_i1026" DrawAspect="Content" ObjectID="_1720007976" r:id="rId11"/>
         </w:object>
       </w:r>
       <w:r>
         <w:rPr>
           <w:sz w:val="24"/>
         </w:rPr>
-        <w:t xml:space="preserve"> under certain conditions</w:t>
-      </w:r>
-      <w:r>
-        <w:rPr>
-          <w:sz w:val="24"/>
-        </w:rPr>
-        <w:t>.</w:t>
+        <w:t xml:space="preserve"> under certain conditions.</w:t>
       </w:r>
     </w:p>
     <w:p>
@@ -2217,10 +2173,7 @@
         <w:ind w:left="1440"/>
       </w:pPr>
       <w:r>
-        <w:t>a</w:t>
-      </w:r>
-      <w:r>
-        <w:t>.</w:t>
+        <w:t>a.</w:t>
       </w:r>
       <w:r>
         <w:rPr>
@@ -2323,10 +2276,7 @@
         <w:t xml:space="preserve">     </w:t>
       </w:r>
       <w:r>
-        <w:t>minimizing the sum of absolute residuals</w:t>
-      </w:r>
-      <w:r>
-        <w:t>.</w:t>
+        <w:t>minimizing the sum of absolute residuals.</w:t>
       </w:r>
     </w:p>
     <w:p>
@@ -2369,10 +2319,7 @@
         <w:ind w:left="1440"/>
       </w:pPr>
       <w:r>
-        <w:t>a</w:t>
-      </w:r>
-      <w:r>
-        <w:t xml:space="preserve">.   indicates by how many percent </w:t>
+        <w:t xml:space="preserve">a.   indicates by how many percent </w:t>
       </w:r>
       <w:r>
         <w:rPr>
@@ -2408,10 +2355,7 @@
         <w:t xml:space="preserve">     </w:t>
       </w:r>
       <w:r>
-        <w:t>when multiplied with the explanatory v</w:t>
-      </w:r>
-      <w:r>
-        <w:t xml:space="preserve">ariable will give you the predicted </w:t>
+        <w:t xml:space="preserve">when multiplied with the explanatory variable will give you the predicted </w:t>
       </w:r>
       <w:r>
         <w:rPr>
@@ -2521,11 +2465,11 @@
           <w:noProof/>
           <w:position w:val="-6"/>
         </w:rPr>
-        <w:object w:dxaOrig="560" w:dyaOrig="360" w14:anchorId="5B5AE682">
+        <w:object w:dxaOrig="560" w:dyaOrig="360" w14:anchorId="1468474A">
           <v:shape id="_x0000_i1025" type="#_x0000_t75" alt="" style="width:28pt;height:18.2pt;mso-width-percent:0;mso-height-percent:0;mso-width-percent:0;mso-height-percent:0" o:ole="">
-            <v:imagedata r:id="rId11" o:title=""/>
+            <v:imagedata r:id="rId12" o:title=""/>
           </v:shape>
-          <o:OLEObject Type="Embed" ProgID="Equation.DSMT4" ShapeID="_x0000_i1025" DrawAspect="Content" ObjectID="_1719824913" r:id="rId12"/>
+          <o:OLEObject Type="Embed" ProgID="Equation.DSMT4" ShapeID="_x0000_i1025" DrawAspect="Content" ObjectID="_1720007977" r:id="rId13"/>
         </w:object>
       </w:r>
       <w:r>
@@ -2595,19 +2539,7 @@
         <w:rPr>
           <w:sz w:val="24"/>
         </w:rPr>
-        <w:t xml:space="preserve">Interpret the </w:t>
-      </w:r>
-      <w:r>
-        <w:rPr>
-          <w:sz w:val="24"/>
-        </w:rPr>
-        <w:t>coefficient for Age</w:t>
-      </w:r>
-      <w:r>
-        <w:rPr>
-          <w:sz w:val="24"/>
-        </w:rPr>
-        <w:t>.</w:t>
+        <w:t>Interpret the coefficient for Age.</w:t>
       </w:r>
     </w:p>
     <w:p>
@@ -2806,7 +2738,7 @@
                     </pic:cNvPicPr>
                   </pic:nvPicPr>
                   <pic:blipFill>
-                    <a:blip r:embed="rId13">
+                    <a:blip r:embed="rId14">
                       <a:extLst>
                         <a:ext uri="{28A0092B-C50C-407E-A947-70E740481C1C}">
                           <a14:useLocalDpi xmlns:a14="http://schemas.microsoft.com/office/drawing/2010/main" val="0"/>
@@ -2976,13 +2908,7 @@
         <w:rPr>
           <w:sz w:val="24"/>
         </w:rPr>
-        <w:t xml:space="preserve"> report estimates usi</w:t>
-      </w:r>
-      <w:r>
-        <w:rPr>
-          <w:sz w:val="24"/>
-        </w:rPr>
-        <w:t>ng different statistical methods.</w:t>
+        <w:t xml:space="preserve"> report estimates using different statistical methods.</w:t>
       </w:r>
     </w:p>
     <w:p>
@@ -3073,13 +2999,7 @@
         <w:rPr>
           <w:sz w:val="24"/>
         </w:rPr>
-        <w:t>There is a significant positive association between Comp</w:t>
-      </w:r>
-      <w:r>
-        <w:rPr>
-          <w:sz w:val="24"/>
-        </w:rPr>
-        <w:t>osite ACT and the combined final exam multiple choice and short answer score.</w:t>
+        <w:t>There is a significant positive association between Composite ACT and the combined final exam multiple choice and short answer score.</w:t>
       </w:r>
     </w:p>
     <w:p>
@@ -3121,13 +3041,7 @@
         <w:rPr>
           <w:sz w:val="24"/>
         </w:rPr>
-        <w:t>Composite ACT is inclu</w:t>
-      </w:r>
-      <w:r>
-        <w:rPr>
-          <w:sz w:val="24"/>
-        </w:rPr>
-        <w:t>ded as a covariate only in the model used to compute the estimates in the last column.</w:t>
+        <w:t>Composite ACT is included as a covariate only in the model used to compute the estimates in the last column.</w:t>
       </w:r>
     </w:p>
     <w:p>
@@ -3240,6 +3154,25 @@
     </w:p>
     <w:p>
       <w:pPr>
+        <w:ind w:left="360"/>
+      </w:pPr>
+    </w:p>
+    <w:p>
+      <w:pPr>
+        <w:ind w:left="360"/>
+        <w:rPr>
+          <w:b/>
+        </w:rPr>
+      </w:pPr>
+      <w:r>
+        <w:rPr>
+          <w:b/>
+        </w:rPr>
+        <w:t>[Additional questions on CEF, OVB and All things Regression]</w:t>
+      </w:r>
+    </w:p>
+    <w:p>
+      <w:pPr>
         <w:pStyle w:val="Level1"/>
         <w:numPr>
           <w:ilvl w:val="0"/>
@@ -3255,40 +3188,3548 @@
     </w:p>
     <w:p>
       <w:pPr>
+        <w:pStyle w:val="Level1"/>
+        <w:numPr>
+          <w:ilvl w:val="0"/>
+          <w:numId w:val="9"/>
+        </w:numPr>
+        <w:tabs>
+          <w:tab w:val="left" w:pos="-1440"/>
+        </w:tabs>
+        <w:rPr>
+          <w:sz w:val="24"/>
+        </w:rPr>
+      </w:pPr>
+      <w:r>
+        <w:rPr>
+          <w:sz w:val="24"/>
+        </w:rPr>
+        <w:t xml:space="preserve">Explain each term in the OVB formula. Write down the equation where each is coming from. </w:t>
+      </w:r>
+    </w:p>
+    <w:p>
+      <w:pPr>
+        <w:pStyle w:val="Level1"/>
+        <w:numPr>
+          <w:ilvl w:val="0"/>
+          <w:numId w:val="9"/>
+        </w:numPr>
+        <w:tabs>
+          <w:tab w:val="left" w:pos="-1440"/>
+        </w:tabs>
+        <w:rPr>
+          <w:sz w:val="24"/>
+        </w:rPr>
+      </w:pPr>
+      <w:r>
+        <w:rPr>
+          <w:sz w:val="24"/>
+        </w:rPr>
+        <w:t xml:space="preserve">We discuss in class that the CEF does not need to be a linear function (of parameters or variables). But we also </w:t>
+      </w:r>
+      <w:r>
+        <w:rPr>
+          <w:b/>
+          <w:sz w:val="24"/>
+        </w:rPr>
+        <w:t>derive</w:t>
+      </w:r>
+      <w:r>
+        <w:rPr>
+          <w:sz w:val="24"/>
+        </w:rPr>
+        <w:t xml:space="preserve"> one special case when the CEF is linear. </w:t>
+      </w:r>
+    </w:p>
+    <w:p>
+      <w:pPr>
+        <w:pStyle w:val="Level1"/>
+        <w:numPr>
+          <w:ilvl w:val="1"/>
+          <w:numId w:val="9"/>
+        </w:numPr>
+        <w:tabs>
+          <w:tab w:val="left" w:pos="-1440"/>
+        </w:tabs>
+        <w:rPr>
+          <w:sz w:val="24"/>
+        </w:rPr>
+      </w:pPr>
+      <w:r>
+        <w:rPr>
+          <w:sz w:val="24"/>
+        </w:rPr>
+        <w:t xml:space="preserve">Write down the CEF for this particular case. </w:t>
+      </w:r>
+    </w:p>
+    <w:p>
+      <w:pPr>
+        <w:pStyle w:val="Level1"/>
+        <w:numPr>
+          <w:ilvl w:val="1"/>
+          <w:numId w:val="9"/>
+        </w:numPr>
+        <w:tabs>
+          <w:tab w:val="left" w:pos="-1440"/>
+        </w:tabs>
+        <w:rPr>
+          <w:sz w:val="24"/>
+        </w:rPr>
+      </w:pPr>
+      <w:r>
+        <w:rPr>
+          <w:sz w:val="24"/>
+        </w:rPr>
+        <w:t xml:space="preserve">Prove that why the CEF is linear in this case. </w:t>
+      </w:r>
+    </w:p>
+    <w:p>
+      <w:pPr>
+        <w:pStyle w:val="Level1"/>
+        <w:numPr>
+          <w:ilvl w:val="1"/>
+          <w:numId w:val="9"/>
+        </w:numPr>
+        <w:tabs>
+          <w:tab w:val="left" w:pos="-1440"/>
+        </w:tabs>
+        <w:rPr>
+          <w:sz w:val="24"/>
+        </w:rPr>
+      </w:pPr>
+      <w:r>
+        <w:rPr>
+          <w:sz w:val="24"/>
+        </w:rPr>
+        <w:t xml:space="preserve">Discuss which property of CEF can you use to link this CEF with regression. </w:t>
+      </w:r>
+    </w:p>
+    <w:p>
+      <w:pPr>
+        <w:pStyle w:val="Level1"/>
+        <w:numPr>
+          <w:ilvl w:val="0"/>
+          <w:numId w:val="9"/>
+        </w:numPr>
+        <w:tabs>
+          <w:tab w:val="left" w:pos="-1440"/>
+        </w:tabs>
+        <w:rPr>
+          <w:sz w:val="24"/>
+        </w:rPr>
+      </w:pPr>
+      <w:r>
+        <w:rPr>
+          <w:sz w:val="24"/>
+        </w:rPr>
+        <w:t>One reason we explore the CEF was that it has some nice properties that connects it with regression. What was the other reason?</w:t>
+      </w:r>
+    </w:p>
+    <w:p>
+      <w:pPr>
+        <w:pStyle w:val="Level1"/>
+        <w:numPr>
+          <w:ilvl w:val="0"/>
+          <w:numId w:val="0"/>
+        </w:numPr>
+        <w:tabs>
+          <w:tab w:val="left" w:pos="-1440"/>
+        </w:tabs>
+        <w:rPr>
+          <w:sz w:val="24"/>
+        </w:rPr>
+      </w:pPr>
+    </w:p>
+    <w:p>
+      <w:pPr>
+        <w:spacing w:line="276" w:lineRule="auto"/>
+      </w:pPr>
+      <w:r>
+        <w:br w:type="page"/>
+      </w:r>
+    </w:p>
+    <w:p>
+      <w:pPr>
+        <w:pStyle w:val="Level1"/>
+        <w:numPr>
+          <w:ilvl w:val="0"/>
+          <w:numId w:val="0"/>
+        </w:numPr>
+        <w:tabs>
+          <w:tab w:val="left" w:pos="-1440"/>
+        </w:tabs>
+        <w:ind w:left="720"/>
+        <w:rPr>
+          <w:sz w:val="24"/>
+        </w:rPr>
+      </w:pPr>
+      <w:r>
+        <w:rPr>
+          <w:sz w:val="24"/>
+        </w:rPr>
+        <w:lastRenderedPageBreak/>
+        <w:t xml:space="preserve">Table 4: Regression results for a representative sample of </w:t>
+      </w:r>
+      <w:r>
+        <w:rPr>
+          <w:sz w:val="24"/>
+        </w:rPr>
+        <w:t xml:space="preserve">100,000 </w:t>
+      </w:r>
+      <w:r>
+        <w:rPr>
+          <w:sz w:val="24"/>
+        </w:rPr>
+        <w:t xml:space="preserve">individuals </w:t>
+      </w:r>
+      <w:r>
+        <w:rPr>
+          <w:sz w:val="24"/>
+        </w:rPr>
+        <w:t xml:space="preserve">ages </w:t>
+      </w:r>
+      <w:r>
+        <w:rPr>
+          <w:sz w:val="24"/>
+        </w:rPr>
+        <w:t xml:space="preserve">between 40 and 50 years old in the US. </w:t>
+      </w:r>
+      <w:r>
+        <w:rPr>
+          <w:sz w:val="24"/>
+        </w:rPr>
+        <w:tab/>
+      </w:r>
+      <w:r>
+        <w:rPr>
+          <w:sz w:val="24"/>
+        </w:rPr>
+        <w:tab/>
+      </w:r>
+    </w:p>
+    <w:tbl>
+      <w:tblPr>
+        <w:tblStyle w:val="TableGrid"/>
+        <w:tblW w:w="0" w:type="auto"/>
+        <w:tblInd w:w="720" w:type="dxa"/>
+        <w:tblLook w:val="04A0" w:firstRow="1" w:lastRow="0" w:firstColumn="1" w:lastColumn="0" w:noHBand="0" w:noVBand="1"/>
+      </w:tblPr>
+      <w:tblGrid>
+        <w:gridCol w:w="1628"/>
+        <w:gridCol w:w="1454"/>
+        <w:gridCol w:w="1453"/>
+        <w:gridCol w:w="1228"/>
+        <w:gridCol w:w="1414"/>
+        <w:gridCol w:w="1453"/>
+      </w:tblGrid>
+      <w:tr>
+        <w:tc>
+          <w:tcPr>
+            <w:tcW w:w="1628" w:type="dxa"/>
+          </w:tcPr>
+          <w:p>
+            <w:pPr>
+              <w:pStyle w:val="Level1"/>
+              <w:numPr>
+                <w:ilvl w:val="0"/>
+                <w:numId w:val="0"/>
+              </w:numPr>
+              <w:tabs>
+                <w:tab w:val="left" w:pos="-1440"/>
+              </w:tabs>
+              <w:rPr>
+                <w:sz w:val="24"/>
+              </w:rPr>
+            </w:pPr>
+          </w:p>
+        </w:tc>
+        <w:tc>
+          <w:tcPr>
+            <w:tcW w:w="1454" w:type="dxa"/>
+          </w:tcPr>
+          <w:p>
+            <w:pPr>
+              <w:pStyle w:val="Level1"/>
+              <w:numPr>
+                <w:ilvl w:val="0"/>
+                <w:numId w:val="0"/>
+              </w:numPr>
+              <w:tabs>
+                <w:tab w:val="left" w:pos="-1440"/>
+              </w:tabs>
+              <w:jc w:val="center"/>
+              <w:rPr>
+                <w:sz w:val="24"/>
+              </w:rPr>
+            </w:pPr>
+          </w:p>
+        </w:tc>
+        <w:tc>
+          <w:tcPr>
+            <w:tcW w:w="5548" w:type="dxa"/>
+            <w:gridSpan w:val="4"/>
+          </w:tcPr>
+          <w:p>
+            <w:pPr>
+              <w:pStyle w:val="Level1"/>
+              <w:numPr>
+                <w:ilvl w:val="0"/>
+                <w:numId w:val="0"/>
+              </w:numPr>
+              <w:tabs>
+                <w:tab w:val="left" w:pos="-1440"/>
+              </w:tabs>
+              <w:jc w:val="center"/>
+              <w:rPr>
+                <w:sz w:val="24"/>
+              </w:rPr>
+            </w:pPr>
+            <w:proofErr w:type="gramStart"/>
+            <w:r>
+              <w:rPr>
+                <w:sz w:val="24"/>
+              </w:rPr>
+              <w:t>Log(</w:t>
+            </w:r>
+            <w:proofErr w:type="gramEnd"/>
+            <w:r>
+              <w:rPr>
+                <w:sz w:val="24"/>
+              </w:rPr>
+              <w:t>Salaries)</w:t>
+            </w:r>
+          </w:p>
+        </w:tc>
+      </w:tr>
+      <w:tr>
+        <w:tc>
+          <w:tcPr>
+            <w:tcW w:w="1628" w:type="dxa"/>
+          </w:tcPr>
+          <w:p>
+            <w:pPr>
+              <w:pStyle w:val="Level1"/>
+              <w:numPr>
+                <w:ilvl w:val="0"/>
+                <w:numId w:val="0"/>
+              </w:numPr>
+              <w:tabs>
+                <w:tab w:val="left" w:pos="-1440"/>
+              </w:tabs>
+              <w:rPr>
+                <w:sz w:val="24"/>
+              </w:rPr>
+            </w:pPr>
+          </w:p>
+        </w:tc>
+        <w:tc>
+          <w:tcPr>
+            <w:tcW w:w="1454" w:type="dxa"/>
+          </w:tcPr>
+          <w:p>
+            <w:pPr>
+              <w:pStyle w:val="Level1"/>
+              <w:numPr>
+                <w:ilvl w:val="0"/>
+                <w:numId w:val="0"/>
+              </w:numPr>
+              <w:tabs>
+                <w:tab w:val="left" w:pos="-1440"/>
+              </w:tabs>
+              <w:rPr>
+                <w:sz w:val="24"/>
+              </w:rPr>
+            </w:pPr>
+            <w:r>
+              <w:rPr>
+                <w:sz w:val="24"/>
+              </w:rPr>
+              <w:t>(1)</w:t>
+            </w:r>
+          </w:p>
+        </w:tc>
+        <w:tc>
+          <w:tcPr>
+            <w:tcW w:w="1453" w:type="dxa"/>
+          </w:tcPr>
+          <w:p>
+            <w:pPr>
+              <w:pStyle w:val="Level1"/>
+              <w:numPr>
+                <w:ilvl w:val="0"/>
+                <w:numId w:val="0"/>
+              </w:numPr>
+              <w:tabs>
+                <w:tab w:val="left" w:pos="-1440"/>
+              </w:tabs>
+              <w:rPr>
+                <w:sz w:val="24"/>
+              </w:rPr>
+            </w:pPr>
+            <w:r>
+              <w:rPr>
+                <w:sz w:val="24"/>
+              </w:rPr>
+              <w:t>(2)</w:t>
+            </w:r>
+          </w:p>
+        </w:tc>
+        <w:tc>
+          <w:tcPr>
+            <w:tcW w:w="1228" w:type="dxa"/>
+          </w:tcPr>
+          <w:p>
+            <w:pPr>
+              <w:pStyle w:val="Level1"/>
+              <w:numPr>
+                <w:ilvl w:val="0"/>
+                <w:numId w:val="0"/>
+              </w:numPr>
+              <w:tabs>
+                <w:tab w:val="left" w:pos="-1440"/>
+              </w:tabs>
+              <w:rPr>
+                <w:sz w:val="24"/>
+              </w:rPr>
+            </w:pPr>
+            <w:r>
+              <w:rPr>
+                <w:sz w:val="24"/>
+              </w:rPr>
+              <w:t>(3)</w:t>
+            </w:r>
+          </w:p>
+        </w:tc>
+        <w:tc>
+          <w:tcPr>
+            <w:tcW w:w="1414" w:type="dxa"/>
+          </w:tcPr>
+          <w:p>
+            <w:pPr>
+              <w:pStyle w:val="Level1"/>
+              <w:numPr>
+                <w:ilvl w:val="0"/>
+                <w:numId w:val="0"/>
+              </w:numPr>
+              <w:tabs>
+                <w:tab w:val="left" w:pos="-1440"/>
+              </w:tabs>
+              <w:rPr>
+                <w:sz w:val="24"/>
+              </w:rPr>
+            </w:pPr>
+            <w:r>
+              <w:rPr>
+                <w:sz w:val="24"/>
+              </w:rPr>
+              <w:t>(</w:t>
+            </w:r>
+            <w:r>
+              <w:rPr>
+                <w:sz w:val="24"/>
+              </w:rPr>
+              <w:t>4</w:t>
+            </w:r>
+            <w:r>
+              <w:rPr>
+                <w:sz w:val="24"/>
+              </w:rPr>
+              <w:t>)</w:t>
+            </w:r>
+          </w:p>
+        </w:tc>
+        <w:tc>
+          <w:tcPr>
+            <w:tcW w:w="1453" w:type="dxa"/>
+          </w:tcPr>
+          <w:p>
+            <w:pPr>
+              <w:pStyle w:val="Level1"/>
+              <w:numPr>
+                <w:ilvl w:val="0"/>
+                <w:numId w:val="0"/>
+              </w:numPr>
+              <w:tabs>
+                <w:tab w:val="left" w:pos="-1440"/>
+              </w:tabs>
+              <w:rPr>
+                <w:sz w:val="24"/>
+              </w:rPr>
+            </w:pPr>
+            <w:r>
+              <w:rPr>
+                <w:sz w:val="24"/>
+              </w:rPr>
+              <w:t>(</w:t>
+            </w:r>
+            <w:r>
+              <w:rPr>
+                <w:sz w:val="24"/>
+              </w:rPr>
+              <w:t>5</w:t>
+            </w:r>
+            <w:r>
+              <w:rPr>
+                <w:sz w:val="24"/>
+              </w:rPr>
+              <w:t>)</w:t>
+            </w:r>
+          </w:p>
+        </w:tc>
+      </w:tr>
+      <w:tr>
+        <w:tc>
+          <w:tcPr>
+            <w:tcW w:w="1628" w:type="dxa"/>
+          </w:tcPr>
+          <w:p>
+            <w:pPr>
+              <w:pStyle w:val="Level1"/>
+              <w:numPr>
+                <w:ilvl w:val="0"/>
+                <w:numId w:val="0"/>
+              </w:numPr>
+              <w:tabs>
+                <w:tab w:val="left" w:pos="-1440"/>
+              </w:tabs>
+              <w:rPr>
+                <w:sz w:val="24"/>
+              </w:rPr>
+            </w:pPr>
+            <w:r>
+              <w:rPr>
+                <w:sz w:val="24"/>
+              </w:rPr>
+              <w:t>Years of education</w:t>
+            </w:r>
+            <w:r>
+              <w:rPr>
+                <w:sz w:val="24"/>
+              </w:rPr>
+              <w:t xml:space="preserve"> (</w:t>
+            </w:r>
+            <w:proofErr w:type="spellStart"/>
+            <w:r>
+              <w:rPr>
+                <w:sz w:val="24"/>
+              </w:rPr>
+              <w:t>S_i</w:t>
+            </w:r>
+            <w:proofErr w:type="spellEnd"/>
+            <w:r>
+              <w:rPr>
+                <w:sz w:val="24"/>
+              </w:rPr>
+              <w:t>)</w:t>
+            </w:r>
+          </w:p>
+        </w:tc>
+        <w:tc>
+          <w:tcPr>
+            <w:tcW w:w="1454" w:type="dxa"/>
+          </w:tcPr>
+          <w:p>
+            <w:pPr>
+              <w:pStyle w:val="Level1"/>
+              <w:numPr>
+                <w:ilvl w:val="0"/>
+                <w:numId w:val="0"/>
+              </w:numPr>
+              <w:tabs>
+                <w:tab w:val="left" w:pos="-1440"/>
+              </w:tabs>
+              <w:rPr>
+                <w:sz w:val="24"/>
+              </w:rPr>
+            </w:pPr>
+            <w:r>
+              <w:rPr>
+                <w:sz w:val="24"/>
+              </w:rPr>
+              <w:t>0.135</w:t>
+            </w:r>
+          </w:p>
+          <w:p>
+            <w:pPr>
+              <w:pStyle w:val="Level1"/>
+              <w:numPr>
+                <w:ilvl w:val="0"/>
+                <w:numId w:val="0"/>
+              </w:numPr>
+              <w:tabs>
+                <w:tab w:val="left" w:pos="-1440"/>
+              </w:tabs>
+              <w:rPr>
+                <w:sz w:val="24"/>
+              </w:rPr>
+            </w:pPr>
+            <w:r>
+              <w:rPr>
+                <w:sz w:val="24"/>
+              </w:rPr>
+              <w:t>(0.051)</w:t>
+            </w:r>
+          </w:p>
+        </w:tc>
+        <w:tc>
+          <w:tcPr>
+            <w:tcW w:w="1453" w:type="dxa"/>
+          </w:tcPr>
+          <w:p>
+            <w:pPr>
+              <w:pStyle w:val="Level1"/>
+              <w:numPr>
+                <w:ilvl w:val="0"/>
+                <w:numId w:val="0"/>
+              </w:numPr>
+              <w:tabs>
+                <w:tab w:val="left" w:pos="-1440"/>
+              </w:tabs>
+              <w:rPr>
+                <w:sz w:val="24"/>
+              </w:rPr>
+            </w:pPr>
+            <w:r>
+              <w:rPr>
+                <w:sz w:val="24"/>
+              </w:rPr>
+              <w:t>0.133</w:t>
+            </w:r>
+          </w:p>
+          <w:p>
+            <w:pPr>
+              <w:pStyle w:val="Level1"/>
+              <w:numPr>
+                <w:ilvl w:val="0"/>
+                <w:numId w:val="0"/>
+              </w:numPr>
+              <w:tabs>
+                <w:tab w:val="left" w:pos="-1440"/>
+              </w:tabs>
+              <w:rPr>
+                <w:sz w:val="24"/>
+              </w:rPr>
+            </w:pPr>
+            <w:r>
+              <w:rPr>
+                <w:sz w:val="24"/>
+              </w:rPr>
+              <w:t>(0.05)</w:t>
+            </w:r>
+          </w:p>
+        </w:tc>
+        <w:tc>
+          <w:tcPr>
+            <w:tcW w:w="1228" w:type="dxa"/>
+          </w:tcPr>
+          <w:p>
+            <w:pPr>
+              <w:pStyle w:val="Level1"/>
+              <w:numPr>
+                <w:ilvl w:val="0"/>
+                <w:numId w:val="0"/>
+              </w:numPr>
+              <w:tabs>
+                <w:tab w:val="left" w:pos="-1440"/>
+              </w:tabs>
+              <w:rPr>
+                <w:sz w:val="24"/>
+              </w:rPr>
+            </w:pPr>
+            <w:r>
+              <w:rPr>
+                <w:sz w:val="24"/>
+              </w:rPr>
+              <w:t>0.1</w:t>
+            </w:r>
+            <w:r>
+              <w:rPr>
+                <w:sz w:val="24"/>
+              </w:rPr>
+              <w:t>2</w:t>
+            </w:r>
+            <w:r>
+              <w:rPr>
+                <w:sz w:val="24"/>
+              </w:rPr>
+              <w:t>2</w:t>
+            </w:r>
+          </w:p>
+          <w:p>
+            <w:pPr>
+              <w:pStyle w:val="Level1"/>
+              <w:numPr>
+                <w:ilvl w:val="0"/>
+                <w:numId w:val="0"/>
+              </w:numPr>
+              <w:tabs>
+                <w:tab w:val="left" w:pos="-1440"/>
+              </w:tabs>
+              <w:rPr>
+                <w:sz w:val="24"/>
+              </w:rPr>
+            </w:pPr>
+            <w:r>
+              <w:rPr>
+                <w:sz w:val="24"/>
+              </w:rPr>
+              <w:t>(0.064)</w:t>
+            </w:r>
+          </w:p>
+        </w:tc>
+        <w:tc>
+          <w:tcPr>
+            <w:tcW w:w="1414" w:type="dxa"/>
+          </w:tcPr>
+          <w:p>
+            <w:pPr>
+              <w:pStyle w:val="Level1"/>
+              <w:numPr>
+                <w:ilvl w:val="0"/>
+                <w:numId w:val="0"/>
+              </w:numPr>
+              <w:tabs>
+                <w:tab w:val="left" w:pos="-1440"/>
+              </w:tabs>
+              <w:rPr>
+                <w:sz w:val="24"/>
+              </w:rPr>
+            </w:pPr>
+            <w:r>
+              <w:rPr>
+                <w:sz w:val="24"/>
+              </w:rPr>
+              <w:t>0.092</w:t>
+            </w:r>
+          </w:p>
+          <w:p>
+            <w:pPr>
+              <w:pStyle w:val="Level1"/>
+              <w:numPr>
+                <w:ilvl w:val="0"/>
+                <w:numId w:val="0"/>
+              </w:numPr>
+              <w:tabs>
+                <w:tab w:val="left" w:pos="-1440"/>
+              </w:tabs>
+              <w:rPr>
+                <w:sz w:val="24"/>
+              </w:rPr>
+            </w:pPr>
+            <w:r>
+              <w:rPr>
+                <w:sz w:val="24"/>
+              </w:rPr>
+              <w:t>(0.09)</w:t>
+            </w:r>
+          </w:p>
+        </w:tc>
+        <w:tc>
+          <w:tcPr>
+            <w:tcW w:w="1453" w:type="dxa"/>
+          </w:tcPr>
+          <w:p>
+            <w:pPr>
+              <w:pStyle w:val="Level1"/>
+              <w:numPr>
+                <w:ilvl w:val="0"/>
+                <w:numId w:val="0"/>
+              </w:numPr>
+              <w:tabs>
+                <w:tab w:val="left" w:pos="-1440"/>
+              </w:tabs>
+              <w:rPr>
+                <w:sz w:val="24"/>
+              </w:rPr>
+            </w:pPr>
+            <w:r>
+              <w:rPr>
+                <w:sz w:val="24"/>
+              </w:rPr>
+              <w:t>0.097</w:t>
+            </w:r>
+          </w:p>
+          <w:p>
+            <w:pPr>
+              <w:pStyle w:val="Level1"/>
+              <w:numPr>
+                <w:ilvl w:val="0"/>
+                <w:numId w:val="0"/>
+              </w:numPr>
+              <w:tabs>
+                <w:tab w:val="left" w:pos="-1440"/>
+              </w:tabs>
+              <w:rPr>
+                <w:sz w:val="24"/>
+              </w:rPr>
+            </w:pPr>
+            <w:r>
+              <w:rPr>
+                <w:sz w:val="24"/>
+              </w:rPr>
+              <w:t>(0.065)</w:t>
+            </w:r>
+          </w:p>
+        </w:tc>
+      </w:tr>
+      <w:tr>
+        <w:tc>
+          <w:tcPr>
+            <w:tcW w:w="1628" w:type="dxa"/>
+          </w:tcPr>
+          <w:p>
+            <w:pPr>
+              <w:pStyle w:val="Level1"/>
+              <w:numPr>
+                <w:ilvl w:val="0"/>
+                <w:numId w:val="0"/>
+              </w:numPr>
+              <w:tabs>
+                <w:tab w:val="left" w:pos="-1440"/>
+              </w:tabs>
+              <w:rPr>
+                <w:sz w:val="24"/>
+              </w:rPr>
+            </w:pPr>
+            <w:r>
+              <w:rPr>
+                <w:sz w:val="24"/>
+              </w:rPr>
+              <w:t>Entered labor marked in recession year</w:t>
+            </w:r>
+            <w:r>
+              <w:rPr>
+                <w:sz w:val="24"/>
+              </w:rPr>
+              <w:t xml:space="preserve"> (</w:t>
+            </w:r>
+            <w:proofErr w:type="spellStart"/>
+            <w:r>
+              <w:rPr>
+                <w:sz w:val="24"/>
+              </w:rPr>
+              <w:t>R_i</w:t>
+            </w:r>
+            <w:proofErr w:type="spellEnd"/>
+            <w:r>
+              <w:rPr>
+                <w:sz w:val="24"/>
+              </w:rPr>
+              <w:t>)</w:t>
+            </w:r>
+          </w:p>
+        </w:tc>
+        <w:tc>
+          <w:tcPr>
+            <w:tcW w:w="1454" w:type="dxa"/>
+          </w:tcPr>
+          <w:p>
+            <w:pPr>
+              <w:pStyle w:val="Level1"/>
+              <w:numPr>
+                <w:ilvl w:val="0"/>
+                <w:numId w:val="0"/>
+              </w:numPr>
+              <w:tabs>
+                <w:tab w:val="left" w:pos="-1440"/>
+              </w:tabs>
+              <w:rPr>
+                <w:sz w:val="24"/>
+              </w:rPr>
+            </w:pPr>
+          </w:p>
+        </w:tc>
+        <w:tc>
+          <w:tcPr>
+            <w:tcW w:w="1453" w:type="dxa"/>
+          </w:tcPr>
+          <w:p>
+            <w:pPr>
+              <w:pStyle w:val="Level1"/>
+              <w:numPr>
+                <w:ilvl w:val="0"/>
+                <w:numId w:val="0"/>
+              </w:numPr>
+              <w:tabs>
+                <w:tab w:val="left" w:pos="-1440"/>
+              </w:tabs>
+              <w:rPr>
+                <w:sz w:val="24"/>
+              </w:rPr>
+            </w:pPr>
+            <w:r>
+              <w:rPr>
+                <w:sz w:val="24"/>
+              </w:rPr>
+              <w:t>-0.05</w:t>
+            </w:r>
+          </w:p>
+          <w:p>
+            <w:pPr>
+              <w:pStyle w:val="Level1"/>
+              <w:numPr>
+                <w:ilvl w:val="0"/>
+                <w:numId w:val="0"/>
+              </w:numPr>
+              <w:tabs>
+                <w:tab w:val="left" w:pos="-1440"/>
+              </w:tabs>
+              <w:rPr>
+                <w:sz w:val="24"/>
+              </w:rPr>
+            </w:pPr>
+            <w:r>
+              <w:rPr>
+                <w:sz w:val="24"/>
+              </w:rPr>
+              <w:t>(0.02)</w:t>
+            </w:r>
+          </w:p>
+        </w:tc>
+        <w:tc>
+          <w:tcPr>
+            <w:tcW w:w="1228" w:type="dxa"/>
+          </w:tcPr>
+          <w:p>
+            <w:pPr>
+              <w:pStyle w:val="Level1"/>
+              <w:numPr>
+                <w:ilvl w:val="0"/>
+                <w:numId w:val="0"/>
+              </w:numPr>
+              <w:tabs>
+                <w:tab w:val="left" w:pos="-1440"/>
+              </w:tabs>
+              <w:rPr>
+                <w:sz w:val="24"/>
+              </w:rPr>
+            </w:pPr>
+            <w:r>
+              <w:rPr>
+                <w:sz w:val="24"/>
+              </w:rPr>
+              <w:t>-0.05</w:t>
+            </w:r>
+            <w:r>
+              <w:rPr>
+                <w:sz w:val="24"/>
+              </w:rPr>
+              <w:t>2</w:t>
+            </w:r>
+          </w:p>
+          <w:p>
+            <w:pPr>
+              <w:pStyle w:val="Level1"/>
+              <w:numPr>
+                <w:ilvl w:val="0"/>
+                <w:numId w:val="0"/>
+              </w:numPr>
+              <w:tabs>
+                <w:tab w:val="left" w:pos="-1440"/>
+              </w:tabs>
+              <w:rPr>
+                <w:sz w:val="24"/>
+              </w:rPr>
+            </w:pPr>
+            <w:r>
+              <w:rPr>
+                <w:sz w:val="24"/>
+              </w:rPr>
+              <w:t>(0.02</w:t>
+            </w:r>
+            <w:r>
+              <w:rPr>
+                <w:sz w:val="24"/>
+              </w:rPr>
+              <w:t>2</w:t>
+            </w:r>
+            <w:r>
+              <w:rPr>
+                <w:sz w:val="24"/>
+              </w:rPr>
+              <w:t>)</w:t>
+            </w:r>
+          </w:p>
+        </w:tc>
+        <w:tc>
+          <w:tcPr>
+            <w:tcW w:w="1414" w:type="dxa"/>
+          </w:tcPr>
+          <w:p>
+            <w:pPr>
+              <w:pStyle w:val="Level1"/>
+              <w:numPr>
+                <w:ilvl w:val="0"/>
+                <w:numId w:val="0"/>
+              </w:numPr>
+              <w:tabs>
+                <w:tab w:val="left" w:pos="-1440"/>
+              </w:tabs>
+              <w:rPr>
+                <w:sz w:val="24"/>
+              </w:rPr>
+            </w:pPr>
+            <w:r>
+              <w:rPr>
+                <w:sz w:val="24"/>
+              </w:rPr>
+              <w:t>-0.0</w:t>
+            </w:r>
+            <w:r>
+              <w:rPr>
+                <w:sz w:val="24"/>
+              </w:rPr>
+              <w:t>45</w:t>
+            </w:r>
+          </w:p>
+          <w:p>
+            <w:pPr>
+              <w:pStyle w:val="Level1"/>
+              <w:numPr>
+                <w:ilvl w:val="0"/>
+                <w:numId w:val="0"/>
+              </w:numPr>
+              <w:tabs>
+                <w:tab w:val="left" w:pos="-1440"/>
+              </w:tabs>
+              <w:rPr>
+                <w:sz w:val="24"/>
+              </w:rPr>
+            </w:pPr>
+            <w:r>
+              <w:rPr>
+                <w:sz w:val="24"/>
+              </w:rPr>
+              <w:t>(0.0</w:t>
+            </w:r>
+            <w:r>
+              <w:rPr>
+                <w:sz w:val="24"/>
+              </w:rPr>
+              <w:t>18</w:t>
+            </w:r>
+            <w:r>
+              <w:rPr>
+                <w:sz w:val="24"/>
+              </w:rPr>
+              <w:t>)</w:t>
+            </w:r>
+          </w:p>
+        </w:tc>
+        <w:tc>
+          <w:tcPr>
+            <w:tcW w:w="1453" w:type="dxa"/>
+          </w:tcPr>
+          <w:p>
+            <w:pPr>
+              <w:pStyle w:val="Level1"/>
+              <w:numPr>
+                <w:ilvl w:val="0"/>
+                <w:numId w:val="0"/>
+              </w:numPr>
+              <w:tabs>
+                <w:tab w:val="left" w:pos="-1440"/>
+              </w:tabs>
+              <w:rPr>
+                <w:sz w:val="24"/>
+              </w:rPr>
+            </w:pPr>
+            <w:r>
+              <w:rPr>
+                <w:sz w:val="24"/>
+              </w:rPr>
+              <w:t>-0.05</w:t>
+            </w:r>
+            <w:r>
+              <w:rPr>
+                <w:sz w:val="24"/>
+              </w:rPr>
+              <w:t>1</w:t>
+            </w:r>
+          </w:p>
+          <w:p>
+            <w:pPr>
+              <w:pStyle w:val="Level1"/>
+              <w:numPr>
+                <w:ilvl w:val="0"/>
+                <w:numId w:val="0"/>
+              </w:numPr>
+              <w:tabs>
+                <w:tab w:val="left" w:pos="-1440"/>
+              </w:tabs>
+              <w:rPr>
+                <w:sz w:val="24"/>
+              </w:rPr>
+            </w:pPr>
+            <w:r>
+              <w:rPr>
+                <w:sz w:val="24"/>
+              </w:rPr>
+              <w:t>(0.01)</w:t>
+            </w:r>
+          </w:p>
+        </w:tc>
+      </w:tr>
+      <w:tr>
+        <w:tc>
+          <w:tcPr>
+            <w:tcW w:w="1628" w:type="dxa"/>
+          </w:tcPr>
+          <w:p>
+            <w:pPr>
+              <w:pStyle w:val="Level1"/>
+              <w:numPr>
+                <w:ilvl w:val="0"/>
+                <w:numId w:val="0"/>
+              </w:numPr>
+              <w:tabs>
+                <w:tab w:val="left" w:pos="-1440"/>
+              </w:tabs>
+              <w:rPr>
+                <w:sz w:val="24"/>
+              </w:rPr>
+            </w:pPr>
+            <w:r>
+              <w:rPr>
+                <w:sz w:val="24"/>
+              </w:rPr>
+              <w:t>Age</w:t>
+            </w:r>
+          </w:p>
+          <w:p>
+            <w:pPr>
+              <w:pStyle w:val="Level1"/>
+              <w:numPr>
+                <w:ilvl w:val="0"/>
+                <w:numId w:val="0"/>
+              </w:numPr>
+              <w:tabs>
+                <w:tab w:val="left" w:pos="-1440"/>
+              </w:tabs>
+              <w:rPr>
+                <w:sz w:val="24"/>
+              </w:rPr>
+            </w:pPr>
+            <w:r>
+              <w:rPr>
+                <w:sz w:val="24"/>
+              </w:rPr>
+              <w:t>(</w:t>
+            </w:r>
+            <w:proofErr w:type="spellStart"/>
+            <w:r>
+              <w:rPr>
+                <w:sz w:val="24"/>
+              </w:rPr>
+              <w:t>A_i</w:t>
+            </w:r>
+            <w:proofErr w:type="spellEnd"/>
+            <w:r>
+              <w:rPr>
+                <w:sz w:val="24"/>
+              </w:rPr>
+              <w:t>)</w:t>
+            </w:r>
+          </w:p>
+        </w:tc>
+        <w:tc>
+          <w:tcPr>
+            <w:tcW w:w="1454" w:type="dxa"/>
+          </w:tcPr>
+          <w:p>
+            <w:pPr>
+              <w:pStyle w:val="Level1"/>
+              <w:numPr>
+                <w:ilvl w:val="0"/>
+                <w:numId w:val="0"/>
+              </w:numPr>
+              <w:tabs>
+                <w:tab w:val="left" w:pos="-1440"/>
+              </w:tabs>
+              <w:rPr>
+                <w:sz w:val="24"/>
+              </w:rPr>
+            </w:pPr>
+          </w:p>
+        </w:tc>
+        <w:tc>
+          <w:tcPr>
+            <w:tcW w:w="1453" w:type="dxa"/>
+          </w:tcPr>
+          <w:p>
+            <w:pPr>
+              <w:pStyle w:val="Level1"/>
+              <w:numPr>
+                <w:ilvl w:val="0"/>
+                <w:numId w:val="0"/>
+              </w:numPr>
+              <w:tabs>
+                <w:tab w:val="left" w:pos="-1440"/>
+              </w:tabs>
+              <w:rPr>
+                <w:sz w:val="24"/>
+              </w:rPr>
+            </w:pPr>
+          </w:p>
+        </w:tc>
+        <w:tc>
+          <w:tcPr>
+            <w:tcW w:w="1228" w:type="dxa"/>
+          </w:tcPr>
+          <w:p>
+            <w:pPr>
+              <w:pStyle w:val="Level1"/>
+              <w:numPr>
+                <w:ilvl w:val="0"/>
+                <w:numId w:val="0"/>
+              </w:numPr>
+              <w:tabs>
+                <w:tab w:val="left" w:pos="-1440"/>
+              </w:tabs>
+              <w:rPr>
+                <w:sz w:val="24"/>
+              </w:rPr>
+            </w:pPr>
+            <w:r>
+              <w:rPr>
+                <w:sz w:val="24"/>
+              </w:rPr>
+              <w:t>0.02</w:t>
+            </w:r>
+          </w:p>
+          <w:p>
+            <w:pPr>
+              <w:pStyle w:val="Level1"/>
+              <w:numPr>
+                <w:ilvl w:val="0"/>
+                <w:numId w:val="0"/>
+              </w:numPr>
+              <w:tabs>
+                <w:tab w:val="left" w:pos="-1440"/>
+              </w:tabs>
+              <w:rPr>
+                <w:sz w:val="24"/>
+              </w:rPr>
+            </w:pPr>
+            <w:r>
+              <w:rPr>
+                <w:sz w:val="24"/>
+              </w:rPr>
+              <w:t>(0.</w:t>
+            </w:r>
+            <w:r>
+              <w:rPr>
+                <w:sz w:val="24"/>
+              </w:rPr>
+              <w:t>05</w:t>
+            </w:r>
+            <w:r>
+              <w:rPr>
+                <w:sz w:val="24"/>
+              </w:rPr>
+              <w:t>)</w:t>
+            </w:r>
+          </w:p>
+        </w:tc>
+        <w:tc>
+          <w:tcPr>
+            <w:tcW w:w="1414" w:type="dxa"/>
+          </w:tcPr>
+          <w:p>
+            <w:pPr>
+              <w:pStyle w:val="Level1"/>
+              <w:numPr>
+                <w:ilvl w:val="0"/>
+                <w:numId w:val="0"/>
+              </w:numPr>
+              <w:tabs>
+                <w:tab w:val="left" w:pos="-1440"/>
+              </w:tabs>
+              <w:rPr>
+                <w:sz w:val="24"/>
+              </w:rPr>
+            </w:pPr>
+            <w:r>
+              <w:rPr>
+                <w:sz w:val="24"/>
+              </w:rPr>
+              <w:t>0.01</w:t>
+            </w:r>
+            <w:r>
+              <w:rPr>
+                <w:sz w:val="24"/>
+              </w:rPr>
+              <w:t>2</w:t>
+            </w:r>
+          </w:p>
+          <w:p>
+            <w:pPr>
+              <w:pStyle w:val="Level1"/>
+              <w:numPr>
+                <w:ilvl w:val="0"/>
+                <w:numId w:val="0"/>
+              </w:numPr>
+              <w:tabs>
+                <w:tab w:val="left" w:pos="-1440"/>
+              </w:tabs>
+              <w:rPr>
+                <w:sz w:val="24"/>
+              </w:rPr>
+            </w:pPr>
+            <w:r>
+              <w:rPr>
+                <w:sz w:val="24"/>
+              </w:rPr>
+              <w:t>(0.0</w:t>
+            </w:r>
+            <w:r>
+              <w:rPr>
+                <w:sz w:val="24"/>
+              </w:rPr>
+              <w:t>0</w:t>
+            </w:r>
+            <w:r>
+              <w:rPr>
+                <w:sz w:val="24"/>
+              </w:rPr>
+              <w:t>2)</w:t>
+            </w:r>
+          </w:p>
+        </w:tc>
+        <w:tc>
+          <w:tcPr>
+            <w:tcW w:w="1453" w:type="dxa"/>
+          </w:tcPr>
+          <w:p>
+            <w:pPr>
+              <w:pStyle w:val="Level1"/>
+              <w:numPr>
+                <w:ilvl w:val="0"/>
+                <w:numId w:val="0"/>
+              </w:numPr>
+              <w:tabs>
+                <w:tab w:val="left" w:pos="-1440"/>
+              </w:tabs>
+              <w:rPr>
+                <w:sz w:val="24"/>
+              </w:rPr>
+            </w:pPr>
+            <w:r>
+              <w:rPr>
+                <w:sz w:val="24"/>
+              </w:rPr>
+              <w:t>0.0</w:t>
+            </w:r>
+            <w:r>
+              <w:rPr>
+                <w:sz w:val="24"/>
+              </w:rPr>
+              <w:t>1</w:t>
+            </w:r>
+            <w:r>
+              <w:rPr>
+                <w:sz w:val="24"/>
+              </w:rPr>
+              <w:t>4</w:t>
+            </w:r>
+          </w:p>
+          <w:p>
+            <w:pPr>
+              <w:pStyle w:val="Level1"/>
+              <w:numPr>
+                <w:ilvl w:val="0"/>
+                <w:numId w:val="0"/>
+              </w:numPr>
+              <w:tabs>
+                <w:tab w:val="left" w:pos="-1440"/>
+              </w:tabs>
+              <w:rPr>
+                <w:sz w:val="24"/>
+              </w:rPr>
+            </w:pPr>
+            <w:r>
+              <w:rPr>
+                <w:sz w:val="24"/>
+              </w:rPr>
+              <w:t>(0.1)</w:t>
+            </w:r>
+          </w:p>
+        </w:tc>
+      </w:tr>
+      <w:tr>
+        <w:tc>
+          <w:tcPr>
+            <w:tcW w:w="1628" w:type="dxa"/>
+          </w:tcPr>
+          <w:p>
+            <w:pPr>
+              <w:pStyle w:val="Level1"/>
+              <w:numPr>
+                <w:ilvl w:val="0"/>
+                <w:numId w:val="0"/>
+              </w:numPr>
+              <w:tabs>
+                <w:tab w:val="left" w:pos="-1440"/>
+              </w:tabs>
+              <w:rPr>
+                <w:sz w:val="24"/>
+              </w:rPr>
+            </w:pPr>
+            <w:r>
+              <w:rPr>
+                <w:sz w:val="24"/>
+              </w:rPr>
+              <w:t>Distance to wealthiest zip code in county (</w:t>
+            </w:r>
+            <w:proofErr w:type="spellStart"/>
+            <w:r>
+              <w:rPr>
+                <w:sz w:val="24"/>
+              </w:rPr>
+              <w:t>D_i</w:t>
+            </w:r>
+            <w:proofErr w:type="spellEnd"/>
+            <w:r>
+              <w:rPr>
+                <w:sz w:val="24"/>
+              </w:rPr>
+              <w:t>)</w:t>
+            </w:r>
+          </w:p>
+        </w:tc>
+        <w:tc>
+          <w:tcPr>
+            <w:tcW w:w="1454" w:type="dxa"/>
+          </w:tcPr>
+          <w:p>
+            <w:pPr>
+              <w:pStyle w:val="Level1"/>
+              <w:numPr>
+                <w:ilvl w:val="0"/>
+                <w:numId w:val="0"/>
+              </w:numPr>
+              <w:tabs>
+                <w:tab w:val="left" w:pos="-1440"/>
+              </w:tabs>
+            </w:pPr>
+          </w:p>
+        </w:tc>
+        <w:tc>
+          <w:tcPr>
+            <w:tcW w:w="1453" w:type="dxa"/>
+          </w:tcPr>
+          <w:p>
+            <w:pPr>
+              <w:pStyle w:val="Level1"/>
+              <w:numPr>
+                <w:ilvl w:val="0"/>
+                <w:numId w:val="0"/>
+              </w:numPr>
+              <w:tabs>
+                <w:tab w:val="left" w:pos="-1440"/>
+              </w:tabs>
+              <w:rPr>
+                <w:sz w:val="24"/>
+              </w:rPr>
+            </w:pPr>
+          </w:p>
+        </w:tc>
+        <w:tc>
+          <w:tcPr>
+            <w:tcW w:w="1228" w:type="dxa"/>
+          </w:tcPr>
+          <w:p>
+            <w:pPr>
+              <w:pStyle w:val="Level1"/>
+              <w:numPr>
+                <w:ilvl w:val="0"/>
+                <w:numId w:val="0"/>
+              </w:numPr>
+              <w:tabs>
+                <w:tab w:val="left" w:pos="-1440"/>
+              </w:tabs>
+              <w:rPr>
+                <w:sz w:val="24"/>
+              </w:rPr>
+            </w:pPr>
+          </w:p>
+        </w:tc>
+        <w:tc>
+          <w:tcPr>
+            <w:tcW w:w="1414" w:type="dxa"/>
+          </w:tcPr>
+          <w:p>
+            <w:pPr>
+              <w:pStyle w:val="Level1"/>
+              <w:numPr>
+                <w:ilvl w:val="0"/>
+                <w:numId w:val="0"/>
+              </w:numPr>
+              <w:tabs>
+                <w:tab w:val="left" w:pos="-1440"/>
+              </w:tabs>
+              <w:rPr>
+                <w:sz w:val="24"/>
+              </w:rPr>
+            </w:pPr>
+            <w:r>
+              <w:rPr>
+                <w:sz w:val="24"/>
+              </w:rPr>
+              <w:t>-0.005</w:t>
+            </w:r>
+          </w:p>
+          <w:p>
+            <w:pPr>
+              <w:pStyle w:val="Level1"/>
+              <w:numPr>
+                <w:ilvl w:val="0"/>
+                <w:numId w:val="0"/>
+              </w:numPr>
+              <w:tabs>
+                <w:tab w:val="left" w:pos="-1440"/>
+              </w:tabs>
+              <w:rPr>
+                <w:sz w:val="24"/>
+              </w:rPr>
+            </w:pPr>
+            <w:r>
+              <w:rPr>
+                <w:sz w:val="24"/>
+              </w:rPr>
+              <w:t>(0.0001)</w:t>
+            </w:r>
+          </w:p>
+        </w:tc>
+        <w:tc>
+          <w:tcPr>
+            <w:tcW w:w="1453" w:type="dxa"/>
+          </w:tcPr>
+          <w:p>
+            <w:pPr>
+              <w:pStyle w:val="Level1"/>
+              <w:numPr>
+                <w:ilvl w:val="0"/>
+                <w:numId w:val="0"/>
+              </w:numPr>
+              <w:tabs>
+                <w:tab w:val="left" w:pos="-1440"/>
+              </w:tabs>
+              <w:rPr>
+                <w:sz w:val="24"/>
+              </w:rPr>
+            </w:pPr>
+            <w:r>
+              <w:rPr>
+                <w:sz w:val="24"/>
+              </w:rPr>
+              <w:t>-0.00</w:t>
+            </w:r>
+            <w:r>
+              <w:rPr>
+                <w:sz w:val="24"/>
+              </w:rPr>
+              <w:t>46</w:t>
+            </w:r>
+          </w:p>
+          <w:p>
+            <w:pPr>
+              <w:pStyle w:val="Level1"/>
+              <w:numPr>
+                <w:ilvl w:val="0"/>
+                <w:numId w:val="0"/>
+              </w:numPr>
+              <w:tabs>
+                <w:tab w:val="left" w:pos="-1440"/>
+              </w:tabs>
+              <w:rPr>
+                <w:sz w:val="24"/>
+              </w:rPr>
+            </w:pPr>
+            <w:r>
+              <w:rPr>
+                <w:sz w:val="24"/>
+              </w:rPr>
+              <w:t>(0.000</w:t>
+            </w:r>
+            <w:r>
+              <w:rPr>
+                <w:sz w:val="24"/>
+              </w:rPr>
+              <w:t>25</w:t>
+            </w:r>
+            <w:r>
+              <w:rPr>
+                <w:sz w:val="24"/>
+              </w:rPr>
+              <w:t>)</w:t>
+            </w:r>
+          </w:p>
+        </w:tc>
+      </w:tr>
+      <w:tr>
+        <w:tc>
+          <w:tcPr>
+            <w:tcW w:w="1628" w:type="dxa"/>
+          </w:tcPr>
+          <w:p>
+            <w:pPr>
+              <w:pStyle w:val="Level1"/>
+              <w:numPr>
+                <w:ilvl w:val="0"/>
+                <w:numId w:val="0"/>
+              </w:numPr>
+              <w:tabs>
+                <w:tab w:val="left" w:pos="-1440"/>
+              </w:tabs>
+              <w:rPr>
+                <w:sz w:val="24"/>
+              </w:rPr>
+            </w:pPr>
+            <w:r>
+              <w:rPr>
+                <w:sz w:val="24"/>
+              </w:rPr>
+              <w:t>Experience (years of work)</w:t>
+            </w:r>
+          </w:p>
+        </w:tc>
+        <w:tc>
+          <w:tcPr>
+            <w:tcW w:w="1454" w:type="dxa"/>
+          </w:tcPr>
+          <w:p>
+            <w:pPr>
+              <w:pStyle w:val="Level1"/>
+              <w:numPr>
+                <w:ilvl w:val="0"/>
+                <w:numId w:val="0"/>
+              </w:numPr>
+              <w:tabs>
+                <w:tab w:val="left" w:pos="-1440"/>
+              </w:tabs>
+              <w:rPr>
+                <w:sz w:val="24"/>
+              </w:rPr>
+            </w:pPr>
+          </w:p>
+        </w:tc>
+        <w:tc>
+          <w:tcPr>
+            <w:tcW w:w="1453" w:type="dxa"/>
+          </w:tcPr>
+          <w:p>
+            <w:pPr>
+              <w:pStyle w:val="Level1"/>
+              <w:numPr>
+                <w:ilvl w:val="0"/>
+                <w:numId w:val="0"/>
+              </w:numPr>
+              <w:tabs>
+                <w:tab w:val="left" w:pos="-1440"/>
+              </w:tabs>
+              <w:rPr>
+                <w:sz w:val="24"/>
+              </w:rPr>
+            </w:pPr>
+          </w:p>
+        </w:tc>
+        <w:tc>
+          <w:tcPr>
+            <w:tcW w:w="1228" w:type="dxa"/>
+          </w:tcPr>
+          <w:p>
+            <w:pPr>
+              <w:pStyle w:val="Level1"/>
+              <w:numPr>
+                <w:ilvl w:val="0"/>
+                <w:numId w:val="0"/>
+              </w:numPr>
+              <w:tabs>
+                <w:tab w:val="left" w:pos="-1440"/>
+              </w:tabs>
+              <w:rPr>
+                <w:sz w:val="24"/>
+              </w:rPr>
+            </w:pPr>
+          </w:p>
+        </w:tc>
+        <w:tc>
+          <w:tcPr>
+            <w:tcW w:w="1414" w:type="dxa"/>
+          </w:tcPr>
+          <w:p>
+            <w:pPr>
+              <w:pStyle w:val="Level1"/>
+              <w:numPr>
+                <w:ilvl w:val="0"/>
+                <w:numId w:val="0"/>
+              </w:numPr>
+              <w:tabs>
+                <w:tab w:val="left" w:pos="-1440"/>
+              </w:tabs>
+              <w:rPr>
+                <w:sz w:val="24"/>
+              </w:rPr>
+            </w:pPr>
+          </w:p>
+        </w:tc>
+        <w:tc>
+          <w:tcPr>
+            <w:tcW w:w="1453" w:type="dxa"/>
+          </w:tcPr>
+          <w:p>
+            <w:pPr>
+              <w:pStyle w:val="Level1"/>
+              <w:numPr>
+                <w:ilvl w:val="0"/>
+                <w:numId w:val="0"/>
+              </w:numPr>
+              <w:tabs>
+                <w:tab w:val="left" w:pos="-1440"/>
+              </w:tabs>
+              <w:rPr>
+                <w:sz w:val="24"/>
+              </w:rPr>
+            </w:pPr>
+            <w:r>
+              <w:rPr>
+                <w:sz w:val="24"/>
+              </w:rPr>
+              <w:t>0.02</w:t>
+            </w:r>
+          </w:p>
+          <w:p>
+            <w:pPr>
+              <w:pStyle w:val="Level1"/>
+              <w:numPr>
+                <w:ilvl w:val="0"/>
+                <w:numId w:val="0"/>
+              </w:numPr>
+              <w:tabs>
+                <w:tab w:val="left" w:pos="-1440"/>
+              </w:tabs>
+              <w:rPr>
+                <w:sz w:val="24"/>
+              </w:rPr>
+            </w:pPr>
+            <w:r>
+              <w:rPr>
+                <w:sz w:val="24"/>
+              </w:rPr>
+              <w:t>(0.06)</w:t>
+            </w:r>
+          </w:p>
+        </w:tc>
+      </w:tr>
+      <w:tr>
+        <w:tc>
+          <w:tcPr>
+            <w:tcW w:w="8630" w:type="dxa"/>
+            <w:gridSpan w:val="6"/>
+          </w:tcPr>
+          <w:p>
+            <w:pPr>
+              <w:pStyle w:val="Level1"/>
+              <w:numPr>
+                <w:ilvl w:val="0"/>
+                <w:numId w:val="0"/>
+              </w:numPr>
+              <w:tabs>
+                <w:tab w:val="left" w:pos="-1440"/>
+              </w:tabs>
+              <w:rPr>
+                <w:szCs w:val="20"/>
+              </w:rPr>
+            </w:pPr>
+            <w:r>
+              <w:rPr>
+                <w:szCs w:val="20"/>
+              </w:rPr>
+              <w:t xml:space="preserve">Note: </w:t>
+            </w:r>
+            <w:r>
+              <w:rPr>
+                <w:szCs w:val="20"/>
+              </w:rPr>
+              <w:t>Distance to wealthiest zip code in county</w:t>
+            </w:r>
+            <w:r>
+              <w:rPr>
+                <w:szCs w:val="20"/>
+              </w:rPr>
+              <w:t xml:space="preserve"> is a variable that measure the distance (in miles) of the zip code of birth to the wealthiest zip code in the county. So, if an individual was born far away from wealthy zip code, D will take a large vale (20-40 miles), on the other hand if the individual was born very close to the wealthiest zip code in their county D, would take small values (say 0-5)</w:t>
+            </w:r>
+            <w:r>
+              <w:rPr>
+                <w:szCs w:val="20"/>
+              </w:rPr>
+              <w:t xml:space="preserve">. </w:t>
+            </w:r>
+            <w:r>
+              <w:rPr>
+                <w:szCs w:val="20"/>
+              </w:rPr>
+              <w:t xml:space="preserve">Enter labor market, takes the value of 1 if individual enter the labor market during a recession year, and zero otherwise. </w:t>
+            </w:r>
+          </w:p>
+        </w:tc>
+      </w:tr>
+    </w:tbl>
+    <w:p>
+      <w:pPr>
+        <w:pStyle w:val="Level1"/>
+        <w:numPr>
+          <w:ilvl w:val="0"/>
+          <w:numId w:val="0"/>
+        </w:numPr>
+        <w:tabs>
+          <w:tab w:val="left" w:pos="-1440"/>
+        </w:tabs>
+        <w:rPr>
+          <w:sz w:val="24"/>
+        </w:rPr>
+      </w:pPr>
+    </w:p>
+    <w:p>
+      <w:pPr>
+        <w:pStyle w:val="Level1"/>
+        <w:numPr>
+          <w:ilvl w:val="0"/>
+          <w:numId w:val="0"/>
+        </w:numPr>
+        <w:tabs>
+          <w:tab w:val="left" w:pos="-1440"/>
+        </w:tabs>
+        <w:rPr>
+          <w:sz w:val="24"/>
+        </w:rPr>
+      </w:pPr>
+      <w:r>
+        <w:rPr>
+          <w:sz w:val="24"/>
+        </w:rPr>
+        <w:t xml:space="preserve">(Questions 54 – </w:t>
+      </w:r>
+      <w:r>
+        <w:rPr>
+          <w:sz w:val="24"/>
+        </w:rPr>
+        <w:t>62</w:t>
+      </w:r>
+      <w:r>
+        <w:rPr>
+          <w:sz w:val="24"/>
+        </w:rPr>
+        <w:t xml:space="preserve"> refer to table 4 above)</w:t>
+      </w:r>
+    </w:p>
+    <w:p>
+      <w:pPr>
+        <w:pStyle w:val="Level1"/>
+        <w:numPr>
+          <w:ilvl w:val="0"/>
+          <w:numId w:val="9"/>
+        </w:numPr>
+        <w:tabs>
+          <w:tab w:val="left" w:pos="-1440"/>
+        </w:tabs>
+        <w:rPr>
+          <w:sz w:val="24"/>
+        </w:rPr>
+      </w:pPr>
+      <w:r>
+        <w:rPr>
+          <w:sz w:val="24"/>
+        </w:rPr>
+        <w:t>Describe in one sentence what this</w:t>
+      </w:r>
+      <w:r>
+        <w:rPr>
+          <w:sz w:val="24"/>
+        </w:rPr>
+        <w:t xml:space="preserve"> regression did in order to estimate the coefficient from above. </w:t>
+      </w:r>
+    </w:p>
+    <w:p>
+      <w:pPr>
+        <w:pStyle w:val="Level1"/>
+        <w:numPr>
+          <w:ilvl w:val="0"/>
+          <w:numId w:val="9"/>
+        </w:numPr>
+        <w:tabs>
+          <w:tab w:val="left" w:pos="-1440"/>
+        </w:tabs>
+        <w:rPr>
+          <w:sz w:val="24"/>
+        </w:rPr>
+      </w:pPr>
+      <w:r>
+        <w:rPr>
+          <w:sz w:val="24"/>
+        </w:rPr>
+        <w:t>Interpret the coefficient for years of education in the first column</w:t>
+      </w:r>
+    </w:p>
+    <w:p>
+      <w:pPr>
+        <w:pStyle w:val="Level1"/>
+        <w:numPr>
+          <w:ilvl w:val="0"/>
+          <w:numId w:val="9"/>
+        </w:numPr>
+        <w:tabs>
+          <w:tab w:val="left" w:pos="-1440"/>
+        </w:tabs>
+        <w:rPr>
+          <w:sz w:val="24"/>
+        </w:rPr>
+      </w:pPr>
+      <w:r>
+        <w:rPr>
+          <w:sz w:val="24"/>
+        </w:rPr>
+        <w:t xml:space="preserve">Interpret the coefficient for years of education in the third column using the idea of regression as matching. </w:t>
+      </w:r>
+    </w:p>
+    <w:p>
+      <w:pPr>
+        <w:pStyle w:val="Level1"/>
+        <w:numPr>
+          <w:ilvl w:val="0"/>
+          <w:numId w:val="9"/>
+        </w:numPr>
+        <w:tabs>
+          <w:tab w:val="left" w:pos="-1440"/>
+        </w:tabs>
+        <w:rPr>
+          <w:sz w:val="24"/>
+        </w:rPr>
+      </w:pPr>
+      <w:r>
+        <w:rPr>
+          <w:sz w:val="24"/>
+        </w:rPr>
+        <w:t>Write down the regression equation for column (2)</w:t>
+      </w:r>
+    </w:p>
+    <w:p>
+      <w:pPr>
+        <w:pStyle w:val="Level1"/>
+        <w:numPr>
+          <w:ilvl w:val="0"/>
+          <w:numId w:val="9"/>
+        </w:numPr>
+        <w:tabs>
+          <w:tab w:val="left" w:pos="-1440"/>
+        </w:tabs>
+        <w:rPr>
+          <w:sz w:val="24"/>
+        </w:rPr>
+      </w:pPr>
+      <w:r>
+        <w:rPr>
+          <w:sz w:val="24"/>
+        </w:rPr>
+        <w:t xml:space="preserve">Using the OVB formula, explain what is going on with the coefficient on years of education, when we move from 1 to 2, and from 3 to 4. Be explicit about the auxiliary equation that you would need in each case.  (Note: by OVB formula, we mean the </w:t>
+      </w:r>
+      <w:r>
+        <w:rPr>
+          <w:sz w:val="24"/>
+        </w:rPr>
+        <w:t>right-hand</w:t>
+      </w:r>
+      <w:r>
+        <w:rPr>
+          <w:sz w:val="24"/>
+        </w:rPr>
+        <w:t xml:space="preserve"> side, not </w:t>
+      </w:r>
+      <w:r>
+        <w:rPr>
+          <w:sz w:val="24"/>
+        </w:rPr>
+        <w:t>“beta long – beta short”</w:t>
+      </w:r>
+      <w:r>
+        <w:rPr>
+          <w:sz w:val="24"/>
+        </w:rPr>
+        <w:t>, given the confusion during one of the sections, we provide the solutions to one of the unobservable at the end of this document</w:t>
+      </w:r>
+      <w:r>
+        <w:rPr>
+          <w:sz w:val="24"/>
+        </w:rPr>
+        <w:t>)</w:t>
+      </w:r>
+    </w:p>
+    <w:p>
+      <w:pPr>
+        <w:pStyle w:val="Level1"/>
+        <w:numPr>
+          <w:ilvl w:val="0"/>
+          <w:numId w:val="9"/>
+        </w:numPr>
+        <w:tabs>
+          <w:tab w:val="left" w:pos="-1440"/>
+        </w:tabs>
+        <w:rPr>
+          <w:sz w:val="24"/>
+        </w:rPr>
+      </w:pPr>
+      <w:r>
+        <w:rPr>
+          <w:sz w:val="24"/>
+        </w:rPr>
+        <w:t>In order to capture the true causal effect, it would be helpful to have some measure of “ability” (think something like general score of “skills and talents”) and of “privilege” (think something like a general score for additional support received during upbringing and in labor market) both unobservable. Using the OVB formula</w:t>
+      </w:r>
+      <w:r>
+        <w:rPr>
+          <w:sz w:val="24"/>
+        </w:rPr>
+        <w:t xml:space="preserve"> (again, not the difference between beta long and beta short, but the other side of the equation)</w:t>
+      </w:r>
+      <w:r>
+        <w:rPr>
+          <w:sz w:val="24"/>
+        </w:rPr>
+        <w:t>, argue about the sign of the bias each of this two unobservable will generate.</w:t>
+      </w:r>
+    </w:p>
+    <w:p>
+      <w:pPr>
+        <w:pStyle w:val="Level1"/>
+        <w:numPr>
+          <w:ilvl w:val="0"/>
+          <w:numId w:val="9"/>
+        </w:numPr>
+        <w:tabs>
+          <w:tab w:val="left" w:pos="-1440"/>
+        </w:tabs>
+        <w:rPr>
+          <w:sz w:val="24"/>
+        </w:rPr>
+      </w:pPr>
+      <w:r>
+        <w:rPr>
+          <w:sz w:val="24"/>
+        </w:rPr>
+        <w:t xml:space="preserve">Using regression anatomy, write down the </w:t>
+      </w:r>
+      <w:r>
+        <w:rPr>
+          <w:sz w:val="24"/>
+        </w:rPr>
+        <w:t>two-regression</w:t>
+      </w:r>
+      <w:r>
+        <w:rPr>
+          <w:sz w:val="24"/>
+        </w:rPr>
+        <w:t xml:space="preserve"> required to </w:t>
+      </w:r>
+      <w:r>
+        <w:rPr>
+          <w:sz w:val="24"/>
+        </w:rPr>
+        <w:t xml:space="preserve">generate the coefficient of education in column 5 as the coefficient of bivariate regression equation. </w:t>
+      </w:r>
+    </w:p>
+    <w:p>
+      <w:pPr>
+        <w:pStyle w:val="Level1"/>
+        <w:numPr>
+          <w:ilvl w:val="0"/>
+          <w:numId w:val="9"/>
+        </w:numPr>
+        <w:tabs>
+          <w:tab w:val="left" w:pos="-1440"/>
+        </w:tabs>
+        <w:rPr>
+          <w:sz w:val="24"/>
+        </w:rPr>
+      </w:pPr>
+      <w:r>
+        <w:rPr>
+          <w:sz w:val="24"/>
+        </w:rPr>
+        <w:lastRenderedPageBreak/>
+        <w:t xml:space="preserve">What is the t-statistic, for a null of zero association, for the coefficient on age on columns (4) and (5)? What happened with the coefficient themselves?  Can you think of a possible explanation (hint: think of regression anatomy)? </w:t>
+      </w:r>
+    </w:p>
+    <w:p>
+      <w:pPr>
+        <w:pStyle w:val="Level1"/>
+        <w:numPr>
+          <w:ilvl w:val="0"/>
+          <w:numId w:val="9"/>
+        </w:numPr>
+        <w:tabs>
+          <w:tab w:val="left" w:pos="-1440"/>
+        </w:tabs>
+        <w:rPr>
+          <w:sz w:val="24"/>
+        </w:rPr>
+      </w:pPr>
+      <w:r>
+        <w:rPr>
+          <w:sz w:val="24"/>
+        </w:rPr>
+        <w:t xml:space="preserve">Assume that the person that gives you the regression outputs tells you “I forgot to mentioned that the variable for years of education was actually in logs”, how should you re-interpret this coefficient? </w:t>
+      </w:r>
+    </w:p>
+    <w:p>
+      <w:pPr>
+        <w:pStyle w:val="Level1"/>
+        <w:numPr>
+          <w:ilvl w:val="0"/>
+          <w:numId w:val="0"/>
+        </w:numPr>
+        <w:tabs>
+          <w:tab w:val="left" w:pos="-1440"/>
+        </w:tabs>
+        <w:rPr>
+          <w:sz w:val="24"/>
+        </w:rPr>
+      </w:pPr>
+      <w:r>
+        <w:rPr>
+          <w:sz w:val="24"/>
+        </w:rPr>
+        <w:t>(end of questions related to Table 4)</w:t>
+      </w:r>
+    </w:p>
+    <w:p>
+      <w:pPr>
+        <w:pStyle w:val="Level1"/>
+        <w:numPr>
+          <w:ilvl w:val="0"/>
+          <w:numId w:val="0"/>
+        </w:numPr>
+        <w:tabs>
+          <w:tab w:val="left" w:pos="-1440"/>
+        </w:tabs>
+        <w:rPr>
+          <w:sz w:val="24"/>
+        </w:rPr>
+      </w:pPr>
+    </w:p>
+    <w:p>
+      <w:pPr>
+        <w:pStyle w:val="Level1"/>
+        <w:numPr>
+          <w:ilvl w:val="0"/>
+          <w:numId w:val="9"/>
+        </w:numPr>
+        <w:tabs>
+          <w:tab w:val="left" w:pos="-1440"/>
+        </w:tabs>
+        <w:rPr>
+          <w:sz w:val="24"/>
+        </w:rPr>
+      </w:pPr>
+      <w:r>
+        <w:rPr>
+          <w:sz w:val="24"/>
+        </w:rPr>
+        <w:t xml:space="preserve">Recall the formula for standard error of regression coefficients (insert formula </w:t>
+      </w:r>
+      <w:proofErr w:type="spellStart"/>
+      <w:r>
+        <w:rPr>
+          <w:sz w:val="24"/>
+        </w:rPr>
+        <w:t>sigma_e</w:t>
+      </w:r>
+      <w:proofErr w:type="spellEnd"/>
+      <w:r>
+        <w:rPr>
+          <w:sz w:val="24"/>
+        </w:rPr>
+        <w:t>/sqrt(n) * 1/</w:t>
+      </w:r>
+      <w:proofErr w:type="spellStart"/>
+      <w:r>
+        <w:rPr>
+          <w:sz w:val="24"/>
+        </w:rPr>
+        <w:t>sigma_X</w:t>
+      </w:r>
+      <w:proofErr w:type="spellEnd"/>
+      <w:r>
+        <w:rPr>
+          <w:sz w:val="24"/>
+        </w:rPr>
+        <w:t xml:space="preserve"> tilde, where X tilde is the residual of X on a regression on all other </w:t>
+      </w:r>
+      <w:proofErr w:type="spellStart"/>
+      <w:r>
+        <w:rPr>
+          <w:sz w:val="24"/>
+        </w:rPr>
+        <w:t>coefficeints</w:t>
+      </w:r>
+      <w:proofErr w:type="spellEnd"/>
+      <w:r>
+        <w:rPr>
+          <w:sz w:val="24"/>
+        </w:rPr>
+        <w:t xml:space="preserve">). </w:t>
+      </w:r>
+      <w:r>
+        <w:rPr>
+          <w:sz w:val="24"/>
+        </w:rPr>
+        <w:t>When running RCTs, even with complete balance on observables, sometimes researchers include many variables in a regression equation. This does not control for OVB (given that balance has already been achieve). Why do you think they do this? When do you think that this might be a bad idea?</w:t>
+      </w:r>
+    </w:p>
+    <w:p>
+      <w:pPr>
+        <w:pStyle w:val="Level1"/>
+        <w:numPr>
+          <w:ilvl w:val="0"/>
+          <w:numId w:val="9"/>
+        </w:numPr>
+        <w:tabs>
+          <w:tab w:val="left" w:pos="-1440"/>
+        </w:tabs>
+        <w:rPr>
+          <w:sz w:val="24"/>
+        </w:rPr>
+      </w:pPr>
+      <w:r>
+        <w:rPr>
+          <w:sz w:val="24"/>
+        </w:rPr>
+        <w:t>True</w:t>
+      </w:r>
+      <w:r>
+        <w:rPr>
+          <w:sz w:val="24"/>
+        </w:rPr>
+        <w:t>/</w:t>
+      </w:r>
+      <w:r>
+        <w:rPr>
+          <w:sz w:val="24"/>
+        </w:rPr>
+        <w:t>False</w:t>
+      </w:r>
+      <w:r>
+        <w:rPr>
+          <w:sz w:val="24"/>
+        </w:rPr>
+        <w:t xml:space="preserve"> or it depends</w:t>
+      </w:r>
+      <w:r>
+        <w:rPr>
+          <w:sz w:val="24"/>
+        </w:rPr>
+        <w:t xml:space="preserve"> (Justify in one sentence): When running a regression </w:t>
+      </w:r>
+      <w:proofErr w:type="spellStart"/>
+      <w:r>
+        <w:rPr>
+          <w:sz w:val="24"/>
+        </w:rPr>
+        <w:t>Y_i</w:t>
+      </w:r>
+      <w:proofErr w:type="spellEnd"/>
+      <w:r>
+        <w:rPr>
+          <w:sz w:val="24"/>
+        </w:rPr>
+        <w:t xml:space="preserve"> = alpha +</w:t>
+      </w:r>
+      <w:proofErr w:type="spellStart"/>
+      <w:r>
+        <w:rPr>
+          <w:sz w:val="24"/>
+        </w:rPr>
+        <w:t>betaX</w:t>
+      </w:r>
+      <w:proofErr w:type="spellEnd"/>
+      <w:r>
+        <w:rPr>
+          <w:sz w:val="24"/>
+        </w:rPr>
+        <w:t xml:space="preserve"> + e and E(</w:t>
+      </w:r>
+      <w:proofErr w:type="spellStart"/>
+      <w:r>
+        <w:rPr>
+          <w:sz w:val="24"/>
+        </w:rPr>
+        <w:t>Y_i|X</w:t>
+      </w:r>
+      <w:proofErr w:type="spellEnd"/>
+      <w:r>
+        <w:rPr>
+          <w:sz w:val="24"/>
+        </w:rPr>
+        <w:t>) are the same thing.</w:t>
+      </w:r>
+    </w:p>
+    <w:p>
+      <w:pPr>
+        <w:pStyle w:val="Level1"/>
+        <w:numPr>
+          <w:ilvl w:val="0"/>
+          <w:numId w:val="9"/>
+        </w:numPr>
+        <w:tabs>
+          <w:tab w:val="left" w:pos="-1440"/>
+        </w:tabs>
+        <w:rPr>
+          <w:sz w:val="24"/>
+        </w:rPr>
+      </w:pPr>
+      <w:r>
+        <w:rPr>
+          <w:sz w:val="24"/>
+        </w:rPr>
+        <w:t>The CEF E(Y|X) is function of:</w:t>
+      </w:r>
+    </w:p>
+    <w:p>
+      <w:pPr>
+        <w:pStyle w:val="Level1"/>
+        <w:numPr>
+          <w:ilvl w:val="1"/>
+          <w:numId w:val="9"/>
+        </w:numPr>
+        <w:tabs>
+          <w:tab w:val="left" w:pos="-1440"/>
+        </w:tabs>
+        <w:rPr>
+          <w:sz w:val="24"/>
+        </w:rPr>
+      </w:pPr>
+      <w:r>
+        <w:rPr>
+          <w:sz w:val="24"/>
+        </w:rPr>
+        <w:t>Y</w:t>
+      </w:r>
+    </w:p>
+    <w:p>
+      <w:pPr>
+        <w:pStyle w:val="Level1"/>
+        <w:numPr>
+          <w:ilvl w:val="1"/>
+          <w:numId w:val="9"/>
+        </w:numPr>
+        <w:tabs>
+          <w:tab w:val="left" w:pos="-1440"/>
+        </w:tabs>
+        <w:rPr>
+          <w:sz w:val="24"/>
+        </w:rPr>
+      </w:pPr>
+      <w:r>
+        <w:rPr>
+          <w:sz w:val="24"/>
+        </w:rPr>
+        <w:t>X</w:t>
+      </w:r>
+    </w:p>
+    <w:p>
+      <w:pPr>
+        <w:pStyle w:val="Level1"/>
+        <w:numPr>
+          <w:ilvl w:val="1"/>
+          <w:numId w:val="9"/>
+        </w:numPr>
+        <w:tabs>
+          <w:tab w:val="left" w:pos="-1440"/>
+        </w:tabs>
+        <w:rPr>
+          <w:sz w:val="24"/>
+        </w:rPr>
+      </w:pPr>
+      <w:r>
+        <w:rPr>
+          <w:sz w:val="24"/>
+        </w:rPr>
+        <w:t>Y|X</w:t>
+      </w:r>
+    </w:p>
+    <w:p>
+      <w:pPr>
+        <w:pStyle w:val="Level1"/>
+        <w:numPr>
+          <w:ilvl w:val="1"/>
+          <w:numId w:val="9"/>
+        </w:numPr>
+        <w:tabs>
+          <w:tab w:val="left" w:pos="-1440"/>
+        </w:tabs>
+        <w:rPr>
+          <w:sz w:val="24"/>
+        </w:rPr>
+      </w:pPr>
+      <w:r>
+        <w:rPr>
+          <w:sz w:val="24"/>
+        </w:rPr>
+        <w:t xml:space="preserve">X|Y  </w:t>
+      </w:r>
+    </w:p>
+    <w:p>
+      <w:pPr>
+        <w:pStyle w:val="Level1"/>
+        <w:numPr>
+          <w:ilvl w:val="0"/>
+          <w:numId w:val="9"/>
+        </w:numPr>
+        <w:tabs>
+          <w:tab w:val="left" w:pos="-1440"/>
+        </w:tabs>
+        <w:rPr>
+          <w:sz w:val="24"/>
+        </w:rPr>
+      </w:pPr>
+      <w:r>
+        <w:rPr>
+          <w:sz w:val="24"/>
+        </w:rPr>
+        <w:t>When discussing OVB we argue that robustness of a coefficient of interest to inclusion/exclusion of additional variables</w:t>
+      </w:r>
+      <w:r>
+        <w:rPr>
+          <w:sz w:val="24"/>
+        </w:rPr>
+        <w:t xml:space="preserve"> was a suggestive evidence that OVB was not a threat</w:t>
+      </w:r>
+      <w:r>
+        <w:rPr>
+          <w:sz w:val="24"/>
+        </w:rPr>
+        <w:t>. Using the OVB</w:t>
+      </w:r>
+      <w:r>
+        <w:rPr>
+          <w:sz w:val="24"/>
+        </w:rPr>
+        <w:t xml:space="preserve"> formula, and assuming that </w:t>
+      </w:r>
+      <w:r>
+        <w:rPr>
+          <w:sz w:val="24"/>
+        </w:rPr>
+        <w:t>the included/exclude</w:t>
+      </w:r>
+      <w:r>
+        <w:rPr>
+          <w:sz w:val="24"/>
+        </w:rPr>
+        <w:t xml:space="preserve"> variable</w:t>
+      </w:r>
+      <w:r>
+        <w:rPr>
+          <w:sz w:val="24"/>
+        </w:rPr>
+        <w:t xml:space="preserve"> is relevant to explain the outcome variable</w:t>
+      </w:r>
+      <w:r>
+        <w:rPr>
+          <w:sz w:val="24"/>
+        </w:rPr>
+        <w:t xml:space="preserve">, what must be happening for bias to be absent? </w:t>
+      </w:r>
+    </w:p>
+    <w:p>
+      <w:pPr>
+        <w:pStyle w:val="Level1"/>
+        <w:numPr>
+          <w:ilvl w:val="0"/>
+          <w:numId w:val="9"/>
+        </w:numPr>
+        <w:tabs>
+          <w:tab w:val="left" w:pos="-1440"/>
+        </w:tabs>
+        <w:rPr>
+          <w:sz w:val="24"/>
+        </w:rPr>
+      </w:pPr>
+      <w:r>
+        <w:rPr>
+          <w:sz w:val="24"/>
+        </w:rPr>
+        <w:t>True/False or it depends (Justify in one sentence):</w:t>
+      </w:r>
+      <w:r>
+        <w:rPr>
+          <w:sz w:val="24"/>
+        </w:rPr>
+        <w:t xml:space="preserve"> The approximation beta = log (1+beta) when beta is less 0.2 is a bad approximation because beta can take many more values. </w:t>
+      </w:r>
+    </w:p>
+    <w:p>
+      <w:pPr>
+        <w:pStyle w:val="Level1"/>
+        <w:numPr>
+          <w:ilvl w:val="0"/>
+          <w:numId w:val="9"/>
+        </w:numPr>
+        <w:tabs>
+          <w:tab w:val="left" w:pos="-1440"/>
+        </w:tabs>
+        <w:rPr>
+          <w:sz w:val="24"/>
+        </w:rPr>
+      </w:pPr>
+      <w:r>
+        <w:rPr>
+          <w:sz w:val="24"/>
+        </w:rPr>
+        <w:t xml:space="preserve">State the OVB in English (no formulas) and just one sentence. </w:t>
+      </w:r>
+    </w:p>
+    <w:p>
+      <w:pPr>
+        <w:pStyle w:val="Level1"/>
+        <w:numPr>
+          <w:ilvl w:val="0"/>
+          <w:numId w:val="9"/>
+        </w:numPr>
+        <w:tabs>
+          <w:tab w:val="left" w:pos="-1440"/>
+        </w:tabs>
+        <w:rPr>
+          <w:sz w:val="24"/>
+        </w:rPr>
+      </w:pPr>
+      <w:r>
+        <w:rPr>
+          <w:sz w:val="24"/>
+        </w:rPr>
+        <w:t xml:space="preserve">Looking at tables 2.3 and 2.5 of MM, can you repeat the same exercise we did for SAT, but with </w:t>
+      </w:r>
+      <w:proofErr w:type="spellStart"/>
+      <w:r>
+        <w:rPr>
+          <w:sz w:val="24"/>
+        </w:rPr>
+        <w:t>lnPI</w:t>
+      </w:r>
+      <w:proofErr w:type="spellEnd"/>
+      <w:r>
+        <w:rPr>
+          <w:sz w:val="24"/>
+        </w:rPr>
+        <w:t xml:space="preserve"> instead? If yes, do it. If no, explain why.</w:t>
+      </w:r>
+    </w:p>
+    <w:p>
+      <w:pPr>
+        <w:pStyle w:val="Level1"/>
+        <w:numPr>
+          <w:ilvl w:val="0"/>
+          <w:numId w:val="9"/>
+        </w:numPr>
+        <w:tabs>
+          <w:tab w:val="left" w:pos="-1440"/>
+        </w:tabs>
+        <w:rPr>
+          <w:sz w:val="24"/>
+        </w:rPr>
+      </w:pPr>
+      <w:r>
+        <w:rPr>
+          <w:sz w:val="24"/>
+        </w:rPr>
+        <w:t xml:space="preserve">Derive the OVB formula with four regressors.  </w:t>
+      </w:r>
+    </w:p>
+    <w:p>
+      <w:pPr>
+        <w:pStyle w:val="Level1"/>
+        <w:numPr>
+          <w:ilvl w:val="0"/>
+          <w:numId w:val="9"/>
+        </w:numPr>
+        <w:tabs>
+          <w:tab w:val="left" w:pos="-1440"/>
+        </w:tabs>
+        <w:rPr>
+          <w:sz w:val="24"/>
+        </w:rPr>
+      </w:pPr>
+      <w:r>
+        <w:rPr>
+          <w:sz w:val="24"/>
+        </w:rPr>
+        <w:t xml:space="preserve">We usually cannot run population regressions. But if we could, describe one statistic that you would not need to report and justify your answer. </w:t>
+      </w:r>
+    </w:p>
+    <w:p>
+      <w:pPr>
+        <w:pStyle w:val="Level1"/>
+        <w:numPr>
+          <w:ilvl w:val="0"/>
+          <w:numId w:val="9"/>
+        </w:numPr>
+        <w:tabs>
+          <w:tab w:val="left" w:pos="-1440"/>
+        </w:tabs>
+        <w:rPr>
+          <w:sz w:val="24"/>
+        </w:rPr>
+      </w:pPr>
+      <w:r>
+        <w:rPr>
+          <w:sz w:val="24"/>
+        </w:rPr>
+        <w:t xml:space="preserve">High variation in ____ increases the standard errors of regression coefficients, while high variation in ___ reduces it. </w:t>
+      </w:r>
+    </w:p>
+    <w:p>
+      <w:pPr>
+        <w:pStyle w:val="Level1"/>
+        <w:numPr>
+          <w:ilvl w:val="1"/>
+          <w:numId w:val="9"/>
+        </w:numPr>
+        <w:tabs>
+          <w:tab w:val="left" w:pos="-1440"/>
+        </w:tabs>
+        <w:rPr>
+          <w:sz w:val="24"/>
+        </w:rPr>
+      </w:pPr>
+      <w:r>
+        <w:rPr>
+          <w:sz w:val="24"/>
+        </w:rPr>
+        <w:t>the sample size; the residuals</w:t>
+      </w:r>
+    </w:p>
+    <w:p>
+      <w:pPr>
+        <w:pStyle w:val="Level1"/>
+        <w:numPr>
+          <w:ilvl w:val="1"/>
+          <w:numId w:val="9"/>
+        </w:numPr>
+        <w:tabs>
+          <w:tab w:val="left" w:pos="-1440"/>
+        </w:tabs>
+        <w:rPr>
+          <w:sz w:val="24"/>
+        </w:rPr>
+      </w:pPr>
+      <w:r>
+        <w:rPr>
+          <w:sz w:val="24"/>
+        </w:rPr>
+        <w:t>the residual; the sample size</w:t>
+      </w:r>
+    </w:p>
+    <w:p>
+      <w:pPr>
+        <w:pStyle w:val="Level1"/>
+        <w:numPr>
+          <w:ilvl w:val="1"/>
+          <w:numId w:val="9"/>
+        </w:numPr>
+        <w:tabs>
+          <w:tab w:val="left" w:pos="-1440"/>
+        </w:tabs>
+        <w:rPr>
+          <w:sz w:val="24"/>
+        </w:rPr>
+      </w:pPr>
+      <w:r>
+        <w:rPr>
+          <w:sz w:val="24"/>
+        </w:rPr>
+        <w:t>the</w:t>
+      </w:r>
+      <w:r>
+        <w:rPr>
+          <w:sz w:val="24"/>
+        </w:rPr>
+        <w:t xml:space="preserve"> regressor; the residual</w:t>
+      </w:r>
+    </w:p>
+    <w:p>
+      <w:pPr>
+        <w:pStyle w:val="Level1"/>
+        <w:numPr>
+          <w:ilvl w:val="1"/>
+          <w:numId w:val="9"/>
+        </w:numPr>
+        <w:tabs>
+          <w:tab w:val="left" w:pos="-1440"/>
+        </w:tabs>
+        <w:rPr>
+          <w:sz w:val="24"/>
+        </w:rPr>
+      </w:pPr>
+      <w:r>
+        <w:rPr>
+          <w:sz w:val="24"/>
+        </w:rPr>
+        <w:t xml:space="preserve">the residual; the regressor. </w:t>
+      </w:r>
+    </w:p>
+    <w:p>
+      <w:pPr>
+        <w:pStyle w:val="Level1"/>
+        <w:numPr>
+          <w:ilvl w:val="0"/>
+          <w:numId w:val="0"/>
+        </w:numPr>
+        <w:tabs>
+          <w:tab w:val="left" w:pos="-1440"/>
+        </w:tabs>
+        <w:rPr>
+          <w:sz w:val="24"/>
+        </w:rPr>
+      </w:pPr>
+    </w:p>
+    <w:p>
+      <w:pPr>
+        <w:pStyle w:val="Level1"/>
+        <w:numPr>
+          <w:ilvl w:val="0"/>
+          <w:numId w:val="0"/>
+        </w:numPr>
+        <w:tabs>
+          <w:tab w:val="left" w:pos="-1440"/>
+        </w:tabs>
+        <w:rPr>
+          <w:sz w:val="24"/>
+        </w:rPr>
+      </w:pPr>
+    </w:p>
+    <w:p>
+      <w:pPr>
+        <w:pStyle w:val="Level1"/>
+        <w:numPr>
+          <w:ilvl w:val="0"/>
+          <w:numId w:val="0"/>
+        </w:numPr>
+        <w:tabs>
+          <w:tab w:val="left" w:pos="-1440"/>
+        </w:tabs>
+        <w:rPr>
+          <w:sz w:val="24"/>
+        </w:rPr>
+      </w:pPr>
+      <w:r>
+        <w:rPr>
+          <w:sz w:val="24"/>
+        </w:rPr>
+        <w:t>[End of practice questions]</w:t>
+      </w:r>
+    </w:p>
+    <w:p>
+      <w:pPr>
+        <w:pStyle w:val="Level1"/>
+        <w:numPr>
+          <w:ilvl w:val="0"/>
+          <w:numId w:val="0"/>
+        </w:numPr>
+        <w:tabs>
+          <w:tab w:val="left" w:pos="-1440"/>
+        </w:tabs>
+        <w:rPr>
+          <w:sz w:val="24"/>
+        </w:rPr>
+      </w:pPr>
+    </w:p>
+    <w:p>
+      <w:pPr>
+        <w:pStyle w:val="Level1"/>
+        <w:numPr>
+          <w:ilvl w:val="0"/>
+          <w:numId w:val="0"/>
+        </w:numPr>
+        <w:tabs>
+          <w:tab w:val="left" w:pos="-1440"/>
+        </w:tabs>
+        <w:rPr>
+          <w:b/>
+          <w:sz w:val="24"/>
+        </w:rPr>
+      </w:pPr>
+    </w:p>
+    <w:p>
+      <w:pPr>
+        <w:spacing w:line="276" w:lineRule="auto"/>
+        <w:rPr>
+          <w:b/>
+        </w:rPr>
+      </w:pPr>
+      <w:r>
+        <w:rPr>
+          <w:b/>
+        </w:rPr>
+        <w:br w:type="page"/>
+      </w:r>
+    </w:p>
+    <w:p>
+      <w:pPr>
+        <w:pStyle w:val="Level1"/>
+        <w:numPr>
+          <w:ilvl w:val="0"/>
+          <w:numId w:val="0"/>
+        </w:numPr>
+        <w:tabs>
+          <w:tab w:val="left" w:pos="-1440"/>
+        </w:tabs>
+        <w:rPr>
+          <w:b/>
+          <w:sz w:val="24"/>
+        </w:rPr>
+      </w:pPr>
+      <w:r>
+        <w:rPr>
+          <w:b/>
+          <w:sz w:val="24"/>
+        </w:rPr>
+        <w:lastRenderedPageBreak/>
+        <w:t xml:space="preserve">Solution to one part of Q58: </w:t>
+      </w:r>
+    </w:p>
+    <w:p>
+      <w:pPr>
+        <w:pStyle w:val="Level1"/>
+        <w:numPr>
+          <w:ilvl w:val="0"/>
+          <w:numId w:val="0"/>
+        </w:numPr>
+        <w:tabs>
+          <w:tab w:val="left" w:pos="-1440"/>
+        </w:tabs>
+        <w:rPr>
+          <w:sz w:val="24"/>
+        </w:rPr>
+      </w:pPr>
+    </w:p>
+    <w:p>
+      <w:pPr>
+        <w:pStyle w:val="Level1"/>
+        <w:numPr>
+          <w:ilvl w:val="0"/>
+          <w:numId w:val="0"/>
+        </w:numPr>
+        <w:tabs>
+          <w:tab w:val="left" w:pos="-1440"/>
+        </w:tabs>
+        <w:rPr>
+          <w:sz w:val="24"/>
+        </w:rPr>
+      </w:pPr>
+      <w:r>
+        <w:rPr>
+          <w:sz w:val="24"/>
+        </w:rPr>
+        <w:t>Using the OVB formula, explain what is going on with the coefficient on years of education, when we move from 1 to 2, and from 3 to 4. Be explicit about the auxiliary equation that you would need in each case.</w:t>
+      </w:r>
+    </w:p>
+    <w:p>
+      <w:pPr>
+        <w:pStyle w:val="Level1"/>
+        <w:numPr>
+          <w:ilvl w:val="0"/>
+          <w:numId w:val="0"/>
+        </w:numPr>
+        <w:tabs>
+          <w:tab w:val="left" w:pos="-1440"/>
+        </w:tabs>
+        <w:rPr>
+          <w:sz w:val="24"/>
+        </w:rPr>
+      </w:pPr>
+    </w:p>
+    <w:p>
+      <w:pPr>
+        <w:pStyle w:val="Level1"/>
+        <w:numPr>
+          <w:ilvl w:val="0"/>
+          <w:numId w:val="0"/>
+        </w:numPr>
+        <w:tabs>
+          <w:tab w:val="left" w:pos="-1440"/>
+        </w:tabs>
+        <w:rPr>
+          <w:sz w:val="24"/>
+        </w:rPr>
+      </w:pPr>
+      <w:r>
+        <w:rPr>
+          <w:sz w:val="24"/>
+        </w:rPr>
+        <w:t>Here we will focus on moving from 3 to 4</w:t>
+      </w:r>
+      <w:r>
+        <w:rPr>
+          <w:sz w:val="24"/>
+        </w:rPr>
+        <w:t xml:space="preserve"> (but the question asks you for both). </w:t>
+      </w:r>
+    </w:p>
+    <w:p>
+      <w:pPr>
+        <w:pStyle w:val="Level1"/>
+        <w:numPr>
+          <w:ilvl w:val="0"/>
+          <w:numId w:val="0"/>
+        </w:numPr>
+        <w:tabs>
+          <w:tab w:val="left" w:pos="-1440"/>
+        </w:tabs>
+        <w:rPr>
+          <w:sz w:val="24"/>
+        </w:rPr>
+      </w:pPr>
+    </w:p>
+    <w:p>
+      <w:pPr>
+        <w:pStyle w:val="Level1"/>
+        <w:numPr>
+          <w:ilvl w:val="0"/>
+          <w:numId w:val="0"/>
+        </w:numPr>
+        <w:tabs>
+          <w:tab w:val="left" w:pos="-1440"/>
+        </w:tabs>
+        <w:rPr>
+          <w:sz w:val="24"/>
+        </w:rPr>
+      </w:pPr>
+      <w:r>
+        <w:rPr>
+          <w:sz w:val="24"/>
+        </w:rPr>
+        <w:t xml:space="preserve">Short: </w:t>
+      </w:r>
+      <w:proofErr w:type="gramStart"/>
+      <w:r>
+        <w:rPr>
+          <w:sz w:val="24"/>
+        </w:rPr>
+        <w:t>Y  =</w:t>
+      </w:r>
+      <w:proofErr w:type="gramEnd"/>
+      <w:r>
+        <w:rPr>
+          <w:sz w:val="24"/>
+        </w:rPr>
+        <w:t xml:space="preserve"> </w:t>
+      </w:r>
+      <w:proofErr w:type="spellStart"/>
+      <w:r>
+        <w:rPr>
+          <w:sz w:val="24"/>
+        </w:rPr>
+        <w:t>alpha_s</w:t>
+      </w:r>
+      <w:proofErr w:type="spellEnd"/>
+      <w:r>
+        <w:rPr>
+          <w:sz w:val="24"/>
+        </w:rPr>
+        <w:t xml:space="preserve"> +beta1_s (</w:t>
+      </w:r>
+      <w:proofErr w:type="spellStart"/>
+      <w:r>
+        <w:rPr>
+          <w:sz w:val="24"/>
+        </w:rPr>
+        <w:t>S_i</w:t>
+      </w:r>
+      <w:proofErr w:type="spellEnd"/>
+      <w:r>
+        <w:rPr>
+          <w:sz w:val="24"/>
+        </w:rPr>
+        <w:t xml:space="preserve">) + beta2_s </w:t>
+      </w:r>
+      <w:proofErr w:type="spellStart"/>
+      <w:r>
+        <w:rPr>
+          <w:sz w:val="24"/>
+        </w:rPr>
+        <w:t>R_i</w:t>
+      </w:r>
+      <w:proofErr w:type="spellEnd"/>
+      <w:r>
+        <w:rPr>
+          <w:sz w:val="24"/>
+        </w:rPr>
+        <w:t xml:space="preserve">  + beta_3</w:t>
+      </w:r>
+      <w:r>
+        <w:rPr>
+          <w:sz w:val="24"/>
+        </w:rPr>
+        <w:t>_s</w:t>
+      </w:r>
+      <w:r>
+        <w:rPr>
+          <w:sz w:val="24"/>
+        </w:rPr>
+        <w:t xml:space="preserve"> </w:t>
+      </w:r>
+      <w:proofErr w:type="spellStart"/>
+      <w:r>
+        <w:rPr>
+          <w:sz w:val="24"/>
+        </w:rPr>
+        <w:t>A_i</w:t>
+      </w:r>
+      <w:proofErr w:type="spellEnd"/>
+      <w:r>
+        <w:rPr>
+          <w:sz w:val="24"/>
+        </w:rPr>
+        <w:t xml:space="preserve"> + </w:t>
+      </w:r>
+      <w:proofErr w:type="spellStart"/>
+      <w:r>
+        <w:rPr>
+          <w:sz w:val="24"/>
+        </w:rPr>
+        <w:t>e_s</w:t>
+      </w:r>
+      <w:proofErr w:type="spellEnd"/>
+    </w:p>
+    <w:p>
+      <w:pPr>
+        <w:pStyle w:val="Level1"/>
+        <w:numPr>
+          <w:ilvl w:val="0"/>
+          <w:numId w:val="0"/>
+        </w:numPr>
+        <w:tabs>
+          <w:tab w:val="left" w:pos="-1440"/>
+        </w:tabs>
+        <w:rPr>
+          <w:sz w:val="24"/>
+        </w:rPr>
+      </w:pPr>
+      <w:r>
+        <w:rPr>
+          <w:sz w:val="24"/>
+        </w:rPr>
+        <w:t>Long</w:t>
+      </w:r>
+      <w:r>
+        <w:rPr>
+          <w:sz w:val="24"/>
+        </w:rPr>
+        <w:t xml:space="preserve">: </w:t>
+      </w:r>
+      <w:proofErr w:type="gramStart"/>
+      <w:r>
+        <w:rPr>
+          <w:sz w:val="24"/>
+        </w:rPr>
+        <w:t>Y  =</w:t>
+      </w:r>
+      <w:proofErr w:type="gramEnd"/>
+      <w:r>
+        <w:rPr>
+          <w:sz w:val="24"/>
+        </w:rPr>
+        <w:t xml:space="preserve"> </w:t>
+      </w:r>
+      <w:proofErr w:type="spellStart"/>
+      <w:r>
+        <w:rPr>
+          <w:sz w:val="24"/>
+        </w:rPr>
+        <w:t>alpha_</w:t>
+      </w:r>
+      <w:r>
+        <w:rPr>
+          <w:sz w:val="24"/>
+        </w:rPr>
+        <w:t>l</w:t>
+      </w:r>
+      <w:proofErr w:type="spellEnd"/>
+      <w:r>
+        <w:rPr>
+          <w:sz w:val="24"/>
+        </w:rPr>
+        <w:t xml:space="preserve"> +beta1_</w:t>
+      </w:r>
+      <w:r>
+        <w:rPr>
+          <w:sz w:val="24"/>
+        </w:rPr>
+        <w:t>l</w:t>
+      </w:r>
+      <w:r>
+        <w:rPr>
+          <w:sz w:val="24"/>
+        </w:rPr>
+        <w:t xml:space="preserve"> (</w:t>
+      </w:r>
+      <w:proofErr w:type="spellStart"/>
+      <w:r>
+        <w:rPr>
+          <w:sz w:val="24"/>
+        </w:rPr>
+        <w:t>S_i</w:t>
+      </w:r>
+      <w:proofErr w:type="spellEnd"/>
+      <w:r>
+        <w:rPr>
+          <w:sz w:val="24"/>
+        </w:rPr>
+        <w:t>) + beta2_</w:t>
+      </w:r>
+      <w:r>
+        <w:rPr>
+          <w:sz w:val="24"/>
+        </w:rPr>
+        <w:t>l</w:t>
+      </w:r>
+      <w:r>
+        <w:rPr>
+          <w:sz w:val="24"/>
+        </w:rPr>
+        <w:t xml:space="preserve"> </w:t>
+      </w:r>
+      <w:proofErr w:type="spellStart"/>
+      <w:r>
+        <w:rPr>
+          <w:sz w:val="24"/>
+        </w:rPr>
+        <w:t>R_i</w:t>
+      </w:r>
+      <w:proofErr w:type="spellEnd"/>
+      <w:r>
+        <w:rPr>
+          <w:sz w:val="24"/>
+        </w:rPr>
+        <w:t xml:space="preserve">  +</w:t>
+      </w:r>
+      <w:r>
+        <w:rPr>
+          <w:sz w:val="24"/>
+        </w:rPr>
+        <w:t xml:space="preserve"> beta_3</w:t>
+      </w:r>
+      <w:r>
+        <w:rPr>
+          <w:sz w:val="24"/>
+        </w:rPr>
+        <w:t>_l</w:t>
+      </w:r>
+      <w:r>
+        <w:rPr>
+          <w:sz w:val="24"/>
+        </w:rPr>
+        <w:t xml:space="preserve"> </w:t>
+      </w:r>
+      <w:proofErr w:type="spellStart"/>
+      <w:r>
+        <w:rPr>
+          <w:sz w:val="24"/>
+        </w:rPr>
+        <w:t>A_i</w:t>
+      </w:r>
+      <w:proofErr w:type="spellEnd"/>
+      <w:r>
+        <w:rPr>
+          <w:sz w:val="24"/>
+        </w:rPr>
+        <w:t xml:space="preserve"> + </w:t>
+      </w:r>
+      <w:r>
+        <w:rPr>
+          <w:sz w:val="24"/>
+        </w:rPr>
+        <w:t>lambda</w:t>
+      </w:r>
+      <w:r>
+        <w:rPr>
+          <w:sz w:val="24"/>
+        </w:rPr>
+        <w:t>*</w:t>
+      </w:r>
+      <w:r>
+        <w:rPr>
+          <w:sz w:val="24"/>
+        </w:rPr>
+        <w:t xml:space="preserve"> </w:t>
+      </w:r>
+      <w:r>
+        <w:rPr>
+          <w:sz w:val="24"/>
+        </w:rPr>
+        <w:t>D</w:t>
+      </w:r>
+      <w:r>
+        <w:rPr>
+          <w:sz w:val="24"/>
+        </w:rPr>
+        <w:t xml:space="preserve"> + </w:t>
+      </w:r>
+      <w:proofErr w:type="spellStart"/>
+      <w:r>
+        <w:rPr>
+          <w:sz w:val="24"/>
+        </w:rPr>
+        <w:t>e_</w:t>
+      </w:r>
+      <w:r>
+        <w:rPr>
+          <w:sz w:val="24"/>
+        </w:rPr>
+        <w:t>l</w:t>
+      </w:r>
+      <w:proofErr w:type="spellEnd"/>
+    </w:p>
+    <w:p>
+      <w:pPr>
+        <w:pStyle w:val="Level1"/>
+        <w:numPr>
+          <w:ilvl w:val="0"/>
+          <w:numId w:val="0"/>
+        </w:numPr>
+        <w:tabs>
+          <w:tab w:val="left" w:pos="-1440"/>
+        </w:tabs>
+        <w:rPr>
+          <w:sz w:val="24"/>
+        </w:rPr>
+      </w:pPr>
+      <w:r>
+        <w:rPr>
+          <w:sz w:val="24"/>
+        </w:rPr>
+        <w:t xml:space="preserve">Auxiliary: </w:t>
+      </w:r>
+    </w:p>
+    <w:p>
+      <w:pPr>
+        <w:pStyle w:val="Level1"/>
+        <w:numPr>
+          <w:ilvl w:val="0"/>
+          <w:numId w:val="0"/>
+        </w:numPr>
+        <w:tabs>
+          <w:tab w:val="left" w:pos="-1440"/>
+        </w:tabs>
+        <w:rPr>
+          <w:sz w:val="24"/>
+        </w:rPr>
+      </w:pPr>
+      <w:r>
+        <w:rPr>
+          <w:sz w:val="24"/>
+        </w:rPr>
+        <w:t>D =</w:t>
+      </w:r>
+      <w:r>
+        <w:rPr>
+          <w:sz w:val="24"/>
+        </w:rPr>
+        <w:t xml:space="preserve"> </w:t>
+      </w:r>
+      <w:r>
+        <w:rPr>
+          <w:sz w:val="24"/>
+        </w:rPr>
+        <w:t>pi_0</w:t>
+      </w:r>
+      <w:r>
+        <w:rPr>
+          <w:sz w:val="24"/>
+        </w:rPr>
+        <w:t xml:space="preserve"> +</w:t>
+      </w:r>
+      <w:r>
+        <w:rPr>
+          <w:sz w:val="24"/>
+        </w:rPr>
+        <w:t>pi_1</w:t>
+      </w:r>
+      <w:r>
+        <w:rPr>
+          <w:sz w:val="24"/>
+        </w:rPr>
+        <w:t xml:space="preserve"> (</w:t>
+      </w:r>
+      <w:proofErr w:type="spellStart"/>
+      <w:r>
+        <w:rPr>
+          <w:sz w:val="24"/>
+        </w:rPr>
+        <w:t>S_i</w:t>
+      </w:r>
+      <w:proofErr w:type="spellEnd"/>
+      <w:r>
+        <w:rPr>
+          <w:sz w:val="24"/>
+        </w:rPr>
+        <w:t xml:space="preserve">) + </w:t>
+      </w:r>
+      <w:r>
+        <w:rPr>
+          <w:sz w:val="24"/>
+        </w:rPr>
+        <w:t>pi_2</w:t>
+      </w:r>
+      <w:r>
+        <w:rPr>
+          <w:sz w:val="24"/>
+        </w:rPr>
+        <w:t xml:space="preserve"> </w:t>
+      </w:r>
+      <w:proofErr w:type="spellStart"/>
+      <w:r>
+        <w:rPr>
+          <w:sz w:val="24"/>
+        </w:rPr>
+        <w:t>R</w:t>
+      </w:r>
+      <w:bookmarkStart w:id="0" w:name="_GoBack"/>
+      <w:bookmarkEnd w:id="0"/>
+      <w:r>
+        <w:rPr>
+          <w:sz w:val="24"/>
+        </w:rPr>
+        <w:t>_</w:t>
+      </w:r>
+      <w:proofErr w:type="gramStart"/>
+      <w:r>
+        <w:rPr>
+          <w:sz w:val="24"/>
+        </w:rPr>
+        <w:t>i</w:t>
+      </w:r>
+      <w:proofErr w:type="spellEnd"/>
+      <w:r>
+        <w:rPr>
+          <w:sz w:val="24"/>
+        </w:rPr>
+        <w:t xml:space="preserve">  +</w:t>
+      </w:r>
+      <w:proofErr w:type="gramEnd"/>
+      <w:r>
+        <w:rPr>
+          <w:sz w:val="24"/>
+        </w:rPr>
+        <w:t xml:space="preserve"> </w:t>
+      </w:r>
+      <w:r>
+        <w:rPr>
+          <w:sz w:val="24"/>
+        </w:rPr>
+        <w:t>pi_3</w:t>
+      </w:r>
+      <w:r>
+        <w:rPr>
+          <w:sz w:val="24"/>
+        </w:rPr>
+        <w:t xml:space="preserve"> </w:t>
+      </w:r>
+      <w:proofErr w:type="spellStart"/>
+      <w:r>
+        <w:rPr>
+          <w:sz w:val="24"/>
+        </w:rPr>
+        <w:t>A_i</w:t>
+      </w:r>
+      <w:proofErr w:type="spellEnd"/>
+      <w:r>
+        <w:rPr>
+          <w:sz w:val="24"/>
+        </w:rPr>
+        <w:t xml:space="preserve"> + </w:t>
+      </w:r>
+      <w:proofErr w:type="spellStart"/>
+      <w:r>
+        <w:rPr>
+          <w:sz w:val="24"/>
+        </w:rPr>
+        <w:t>u_i</w:t>
+      </w:r>
+      <w:proofErr w:type="spellEnd"/>
+    </w:p>
+    <w:p>
+      <w:pPr>
+        <w:pStyle w:val="Level1"/>
+        <w:numPr>
+          <w:ilvl w:val="0"/>
+          <w:numId w:val="0"/>
+        </w:numPr>
+        <w:tabs>
+          <w:tab w:val="left" w:pos="-1440"/>
+        </w:tabs>
+        <w:rPr>
+          <w:sz w:val="24"/>
+        </w:rPr>
+      </w:pPr>
+      <w:r>
+        <w:rPr>
+          <w:sz w:val="24"/>
+        </w:rPr>
+        <w:t xml:space="preserve">OVB for years of education: </w:t>
+      </w:r>
+      <w:proofErr w:type="spellStart"/>
+      <w:r>
+        <w:rPr>
+          <w:sz w:val="24"/>
+        </w:rPr>
+        <w:t>beta_s</w:t>
+      </w:r>
+      <w:proofErr w:type="spellEnd"/>
+      <w:r>
+        <w:rPr>
+          <w:sz w:val="24"/>
+        </w:rPr>
+        <w:t xml:space="preserve"> – </w:t>
+      </w:r>
+      <w:proofErr w:type="spellStart"/>
+      <w:r>
+        <w:rPr>
+          <w:sz w:val="24"/>
+        </w:rPr>
+        <w:t>beta_l</w:t>
+      </w:r>
+      <w:proofErr w:type="spellEnd"/>
+      <w:r>
+        <w:rPr>
+          <w:sz w:val="24"/>
+        </w:rPr>
+        <w:t xml:space="preserve"> = pi_1 * lambda</w:t>
+      </w:r>
+    </w:p>
+    <w:p>
+      <w:pPr>
+        <w:pStyle w:val="Level1"/>
+        <w:numPr>
+          <w:ilvl w:val="0"/>
+          <w:numId w:val="19"/>
+        </w:numPr>
+        <w:tabs>
+          <w:tab w:val="left" w:pos="-1440"/>
+        </w:tabs>
+        <w:rPr>
+          <w:sz w:val="24"/>
+        </w:rPr>
+      </w:pPr>
+      <w:r>
+        <w:rPr>
+          <w:sz w:val="24"/>
+        </w:rPr>
+        <w:t>Narrative on pi_1: maybe children that grew up closer to wealthy neighborhoods (lower values of D) had access to higher quality of schooling on average which led them to have more years of education: pi_1&lt;0</w:t>
+      </w:r>
+    </w:p>
+    <w:p>
+      <w:pPr>
+        <w:pStyle w:val="Level1"/>
+        <w:numPr>
+          <w:ilvl w:val="0"/>
+          <w:numId w:val="19"/>
+        </w:numPr>
+        <w:tabs>
+          <w:tab w:val="left" w:pos="-1440"/>
+        </w:tabs>
+        <w:rPr>
+          <w:sz w:val="24"/>
+        </w:rPr>
+      </w:pPr>
+      <w:r>
+        <w:rPr>
+          <w:sz w:val="24"/>
+        </w:rPr>
+        <w:t>Narrative on lambda: in this case we can observe it, and is negative and significant (growing up further from wealthiest zip code, decreases the earning of this individuals while adults): lambda&lt;0</w:t>
+      </w:r>
+      <w:r>
+        <w:rPr>
+          <w:sz w:val="24"/>
+        </w:rPr>
+        <w:t xml:space="preserve"> [notice that when the variable is actually omitted, we also need a narrative for lambda]</w:t>
+      </w:r>
+    </w:p>
+    <w:p>
+      <w:pPr>
+        <w:pStyle w:val="Level1"/>
+        <w:numPr>
+          <w:ilvl w:val="0"/>
+          <w:numId w:val="19"/>
+        </w:numPr>
+        <w:tabs>
+          <w:tab w:val="left" w:pos="-1440"/>
+        </w:tabs>
+        <w:rPr>
+          <w:sz w:val="24"/>
+        </w:rPr>
+      </w:pPr>
+      <w:r>
+        <w:rPr>
+          <w:sz w:val="24"/>
+        </w:rPr>
+        <w:t xml:space="preserve">Hence OVB&gt;0 </w:t>
+      </w:r>
+      <w:r>
+        <w:rPr>
+          <w:sz w:val="24"/>
+        </w:rPr>
+        <w:t xml:space="preserve">implies </w:t>
+      </w:r>
+      <w:proofErr w:type="spellStart"/>
+      <w:r>
+        <w:rPr>
+          <w:sz w:val="24"/>
+        </w:rPr>
+        <w:t>beta_s</w:t>
+      </w:r>
+      <w:proofErr w:type="spellEnd"/>
+      <w:r>
+        <w:rPr>
+          <w:sz w:val="24"/>
+        </w:rPr>
+        <w:t>&gt;</w:t>
+      </w:r>
+      <w:proofErr w:type="spellStart"/>
+      <w:r>
+        <w:rPr>
+          <w:sz w:val="24"/>
+        </w:rPr>
+        <w:t>beta_l</w:t>
+      </w:r>
+      <w:proofErr w:type="spellEnd"/>
+      <w:r>
+        <w:rPr>
+          <w:sz w:val="24"/>
+        </w:rPr>
+        <w:t xml:space="preserve">, omitting D would have led us to overestimate the effect </w:t>
+      </w:r>
+      <w:r>
+        <w:rPr>
+          <w:sz w:val="24"/>
+        </w:rPr>
+        <w:t xml:space="preserve">of years of education on income. </w:t>
+      </w:r>
+    </w:p>
+    <w:p>
+      <w:pPr>
         <w:spacing w:after="140"/>
         <w:rPr>
           <w:color w:val="58595B"/>
         </w:rPr>
       </w:pPr>
-      <w:r>
+    </w:p>
+    <w:p>
+      <w:pPr>
+        <w:spacing w:after="140"/>
         <w:rPr>
           <w:color w:val="58595B"/>
         </w:rPr>
-        <w:t xml:space="preserve"> </w:t>
-      </w:r>
-    </w:p>
-    <w:p>
-      <w:r>
-        <w:t xml:space="preserve">[Will Add </w:t>
-      </w:r>
-      <w:r>
-        <w:t xml:space="preserve">more </w:t>
-      </w:r>
-      <w:r>
-        <w:t>question</w:t>
-      </w:r>
-      <w:r>
-        <w:t xml:space="preserve">s </w:t>
-      </w:r>
-      <w:r>
-        <w:t xml:space="preserve">on </w:t>
-      </w:r>
-      <w:r>
-        <w:t xml:space="preserve">CEF, </w:t>
-      </w:r>
-      <w:r>
-        <w:t>OVB and All things Regression by Friday Next Week]</w:t>
-      </w:r>
+      </w:pPr>
     </w:p>
     <w:p/>
     <w:p>
@@ -3666,6 +7107,204 @@
     </w:lvl>
   </w:abstractNum>
   <w:abstractNum w:abstractNumId="5" w15:restartNumberingAfterBreak="0">
+    <w:nsid w:val="3DE9446D"/>
+    <w:multiLevelType w:val="hybridMultilevel"/>
+    <w:tmpl w:val="979835CE"/>
+    <w:lvl w:ilvl="0" w:tplc="0409000F">
+      <w:start w:val="1"/>
+      <w:numFmt w:val="decimal"/>
+      <w:lvlText w:val="%1."/>
+      <w:lvlJc w:val="left"/>
+      <w:pPr>
+        <w:ind w:left="720" w:hanging="360"/>
+      </w:pPr>
+    </w:lvl>
+    <w:lvl w:ilvl="1" w:tplc="04090019">
+      <w:start w:val="1"/>
+      <w:numFmt w:val="lowerLetter"/>
+      <w:lvlText w:val="%2."/>
+      <w:lvlJc w:val="left"/>
+      <w:pPr>
+        <w:ind w:left="1440" w:hanging="360"/>
+      </w:pPr>
+    </w:lvl>
+    <w:lvl w:ilvl="2" w:tplc="0409001B">
+      <w:start w:val="1"/>
+      <w:numFmt w:val="lowerRoman"/>
+      <w:lvlText w:val="%3."/>
+      <w:lvlJc w:val="right"/>
+      <w:pPr>
+        <w:ind w:left="2160" w:hanging="180"/>
+      </w:pPr>
+    </w:lvl>
+    <w:lvl w:ilvl="3" w:tplc="0409000F" w:tentative="1">
+      <w:start w:val="1"/>
+      <w:numFmt w:val="decimal"/>
+      <w:lvlText w:val="%4."/>
+      <w:lvlJc w:val="left"/>
+      <w:pPr>
+        <w:ind w:left="2880" w:hanging="360"/>
+      </w:pPr>
+    </w:lvl>
+    <w:lvl w:ilvl="4" w:tplc="04090019" w:tentative="1">
+      <w:start w:val="1"/>
+      <w:numFmt w:val="lowerLetter"/>
+      <w:lvlText w:val="%5."/>
+      <w:lvlJc w:val="left"/>
+      <w:pPr>
+        <w:ind w:left="3600" w:hanging="360"/>
+      </w:pPr>
+    </w:lvl>
+    <w:lvl w:ilvl="5" w:tplc="0409001B" w:tentative="1">
+      <w:start w:val="1"/>
+      <w:numFmt w:val="lowerRoman"/>
+      <w:lvlText w:val="%6."/>
+      <w:lvlJc w:val="right"/>
+      <w:pPr>
+        <w:ind w:left="4320" w:hanging="180"/>
+      </w:pPr>
+    </w:lvl>
+    <w:lvl w:ilvl="6" w:tplc="0409000F" w:tentative="1">
+      <w:start w:val="1"/>
+      <w:numFmt w:val="decimal"/>
+      <w:lvlText w:val="%7."/>
+      <w:lvlJc w:val="left"/>
+      <w:pPr>
+        <w:ind w:left="5040" w:hanging="360"/>
+      </w:pPr>
+    </w:lvl>
+    <w:lvl w:ilvl="7" w:tplc="04090019" w:tentative="1">
+      <w:start w:val="1"/>
+      <w:numFmt w:val="lowerLetter"/>
+      <w:lvlText w:val="%8."/>
+      <w:lvlJc w:val="left"/>
+      <w:pPr>
+        <w:ind w:left="5760" w:hanging="360"/>
+      </w:pPr>
+    </w:lvl>
+    <w:lvl w:ilvl="8" w:tplc="0409001B" w:tentative="1">
+      <w:start w:val="1"/>
+      <w:numFmt w:val="lowerRoman"/>
+      <w:lvlText w:val="%9."/>
+      <w:lvlJc w:val="right"/>
+      <w:pPr>
+        <w:ind w:left="6480" w:hanging="180"/>
+      </w:pPr>
+    </w:lvl>
+  </w:abstractNum>
+  <w:abstractNum w:abstractNumId="6" w15:restartNumberingAfterBreak="0">
+    <w:nsid w:val="41EC4C9E"/>
+    <w:multiLevelType w:val="hybridMultilevel"/>
+    <w:tmpl w:val="DFF8CC8E"/>
+    <w:lvl w:ilvl="0" w:tplc="F516EE26">
+      <w:numFmt w:val="bullet"/>
+      <w:lvlText w:val="-"/>
+      <w:lvlJc w:val="left"/>
+      <w:pPr>
+        <w:ind w:left="720" w:hanging="360"/>
+      </w:pPr>
+      <w:rPr>
+        <w:rFonts w:ascii="Times New Roman" w:eastAsia="Times New Roman" w:hAnsi="Times New Roman" w:cs="Times New Roman" w:hint="default"/>
+      </w:rPr>
+    </w:lvl>
+    <w:lvl w:ilvl="1" w:tplc="04090003" w:tentative="1">
+      <w:start w:val="1"/>
+      <w:numFmt w:val="bullet"/>
+      <w:lvlText w:val="o"/>
+      <w:lvlJc w:val="left"/>
+      <w:pPr>
+        <w:ind w:left="1440" w:hanging="360"/>
+      </w:pPr>
+      <w:rPr>
+        <w:rFonts w:ascii="Courier New" w:hAnsi="Courier New" w:cs="Courier New" w:hint="default"/>
+      </w:rPr>
+    </w:lvl>
+    <w:lvl w:ilvl="2" w:tplc="04090005" w:tentative="1">
+      <w:start w:val="1"/>
+      <w:numFmt w:val="bullet"/>
+      <w:lvlText w:val=""/>
+      <w:lvlJc w:val="left"/>
+      <w:pPr>
+        <w:ind w:left="2160" w:hanging="360"/>
+      </w:pPr>
+      <w:rPr>
+        <w:rFonts w:ascii="Wingdings" w:hAnsi="Wingdings" w:hint="default"/>
+      </w:rPr>
+    </w:lvl>
+    <w:lvl w:ilvl="3" w:tplc="04090001" w:tentative="1">
+      <w:start w:val="1"/>
+      <w:numFmt w:val="bullet"/>
+      <w:lvlText w:val=""/>
+      <w:lvlJc w:val="left"/>
+      <w:pPr>
+        <w:ind w:left="2880" w:hanging="360"/>
+      </w:pPr>
+      <w:rPr>
+        <w:rFonts w:ascii="Symbol" w:hAnsi="Symbol" w:hint="default"/>
+      </w:rPr>
+    </w:lvl>
+    <w:lvl w:ilvl="4" w:tplc="04090003" w:tentative="1">
+      <w:start w:val="1"/>
+      <w:numFmt w:val="bullet"/>
+      <w:lvlText w:val="o"/>
+      <w:lvlJc w:val="left"/>
+      <w:pPr>
+        <w:ind w:left="3600" w:hanging="360"/>
+      </w:pPr>
+      <w:rPr>
+        <w:rFonts w:ascii="Courier New" w:hAnsi="Courier New" w:cs="Courier New" w:hint="default"/>
+      </w:rPr>
+    </w:lvl>
+    <w:lvl w:ilvl="5" w:tplc="04090005" w:tentative="1">
+      <w:start w:val="1"/>
+      <w:numFmt w:val="bullet"/>
+      <w:lvlText w:val=""/>
+      <w:lvlJc w:val="left"/>
+      <w:pPr>
+        <w:ind w:left="4320" w:hanging="360"/>
+      </w:pPr>
+      <w:rPr>
+        <w:rFonts w:ascii="Wingdings" w:hAnsi="Wingdings" w:hint="default"/>
+      </w:rPr>
+    </w:lvl>
+    <w:lvl w:ilvl="6" w:tplc="04090001" w:tentative="1">
+      <w:start w:val="1"/>
+      <w:numFmt w:val="bullet"/>
+      <w:lvlText w:val=""/>
+      <w:lvlJc w:val="left"/>
+      <w:pPr>
+        <w:ind w:left="5040" w:hanging="360"/>
+      </w:pPr>
+      <w:rPr>
+        <w:rFonts w:ascii="Symbol" w:hAnsi="Symbol" w:hint="default"/>
+      </w:rPr>
+    </w:lvl>
+    <w:lvl w:ilvl="7" w:tplc="04090003" w:tentative="1">
+      <w:start w:val="1"/>
+      <w:numFmt w:val="bullet"/>
+      <w:lvlText w:val="o"/>
+      <w:lvlJc w:val="left"/>
+      <w:pPr>
+        <w:ind w:left="5760" w:hanging="360"/>
+      </w:pPr>
+      <w:rPr>
+        <w:rFonts w:ascii="Courier New" w:hAnsi="Courier New" w:cs="Courier New" w:hint="default"/>
+      </w:rPr>
+    </w:lvl>
+    <w:lvl w:ilvl="8" w:tplc="04090005" w:tentative="1">
+      <w:start w:val="1"/>
+      <w:numFmt w:val="bullet"/>
+      <w:lvlText w:val=""/>
+      <w:lvlJc w:val="left"/>
+      <w:pPr>
+        <w:ind w:left="6480" w:hanging="360"/>
+      </w:pPr>
+      <w:rPr>
+        <w:rFonts w:ascii="Wingdings" w:hAnsi="Wingdings" w:hint="default"/>
+      </w:rPr>
+    </w:lvl>
+  </w:abstractNum>
+  <w:abstractNum w:abstractNumId="7" w15:restartNumberingAfterBreak="0">
     <w:nsid w:val="463B0204"/>
     <w:multiLevelType w:val="hybridMultilevel"/>
     <w:tmpl w:val="9572ADB4"/>
@@ -3751,7 +7390,7 @@
       </w:pPr>
     </w:lvl>
   </w:abstractNum>
-  <w:abstractNum w:abstractNumId="6" w15:restartNumberingAfterBreak="0">
+  <w:abstractNum w:abstractNumId="8" w15:restartNumberingAfterBreak="0">
     <w:nsid w:val="465F7E29"/>
     <w:multiLevelType w:val="hybridMultilevel"/>
     <w:tmpl w:val="A1D4DEAA"/>
@@ -3864,7 +7503,7 @@
       </w:rPr>
     </w:lvl>
   </w:abstractNum>
-  <w:abstractNum w:abstractNumId="7" w15:restartNumberingAfterBreak="0">
+  <w:abstractNum w:abstractNumId="9" w15:restartNumberingAfterBreak="0">
     <w:nsid w:val="487166EA"/>
     <w:multiLevelType w:val="hybridMultilevel"/>
     <w:tmpl w:val="D77A0D50"/>
@@ -3977,7 +7616,7 @@
       </w:rPr>
     </w:lvl>
   </w:abstractNum>
-  <w:abstractNum w:abstractNumId="8" w15:restartNumberingAfterBreak="0">
+  <w:abstractNum w:abstractNumId="10" w15:restartNumberingAfterBreak="0">
     <w:nsid w:val="4C5527B9"/>
     <w:multiLevelType w:val="singleLevel"/>
     <w:tmpl w:val="E466C6E6"/>
@@ -3994,7 +7633,7 @@
       </w:pPr>
     </w:lvl>
   </w:abstractNum>
-  <w:abstractNum w:abstractNumId="9" w15:restartNumberingAfterBreak="0">
+  <w:abstractNum w:abstractNumId="11" w15:restartNumberingAfterBreak="0">
     <w:nsid w:val="4C813AF0"/>
     <w:multiLevelType w:val="hybridMultilevel"/>
     <w:tmpl w:val="FF24D672"/>
@@ -4080,10 +7719,10 @@
       </w:pPr>
     </w:lvl>
   </w:abstractNum>
-  <w:abstractNum w:abstractNumId="10" w15:restartNumberingAfterBreak="0">
+  <w:abstractNum w:abstractNumId="12" w15:restartNumberingAfterBreak="0">
     <w:nsid w:val="546F74D5"/>
     <w:multiLevelType w:val="hybridMultilevel"/>
-    <w:tmpl w:val="979835CE"/>
+    <w:tmpl w:val="49F6CB4C"/>
     <w:lvl w:ilvl="0" w:tplc="0409000F">
       <w:start w:val="1"/>
       <w:numFmt w:val="decimal"/>
@@ -4166,7 +7805,7 @@
       </w:pPr>
     </w:lvl>
   </w:abstractNum>
-  <w:abstractNum w:abstractNumId="11" w15:restartNumberingAfterBreak="0">
+  <w:abstractNum w:abstractNumId="13" w15:restartNumberingAfterBreak="0">
     <w:nsid w:val="66C90599"/>
     <w:multiLevelType w:val="hybridMultilevel"/>
     <w:tmpl w:val="D7D4809A"/>
@@ -4282,7 +7921,93 @@
       </w:pPr>
     </w:lvl>
   </w:abstractNum>
-  <w:abstractNum w:abstractNumId="12" w15:restartNumberingAfterBreak="0">
+  <w:abstractNum w:abstractNumId="14" w15:restartNumberingAfterBreak="0">
+    <w:nsid w:val="67C52C2E"/>
+    <w:multiLevelType w:val="hybridMultilevel"/>
+    <w:tmpl w:val="16F06F1E"/>
+    <w:lvl w:ilvl="0" w:tplc="0409000F">
+      <w:start w:val="1"/>
+      <w:numFmt w:val="decimal"/>
+      <w:lvlText w:val="%1."/>
+      <w:lvlJc w:val="left"/>
+      <w:pPr>
+        <w:ind w:left="720" w:hanging="360"/>
+      </w:pPr>
+    </w:lvl>
+    <w:lvl w:ilvl="1" w:tplc="04090019" w:tentative="1">
+      <w:start w:val="1"/>
+      <w:numFmt w:val="lowerLetter"/>
+      <w:lvlText w:val="%2."/>
+      <w:lvlJc w:val="left"/>
+      <w:pPr>
+        <w:ind w:left="1440" w:hanging="360"/>
+      </w:pPr>
+    </w:lvl>
+    <w:lvl w:ilvl="2" w:tplc="0409001B" w:tentative="1">
+      <w:start w:val="1"/>
+      <w:numFmt w:val="lowerRoman"/>
+      <w:lvlText w:val="%3."/>
+      <w:lvlJc w:val="right"/>
+      <w:pPr>
+        <w:ind w:left="2160" w:hanging="180"/>
+      </w:pPr>
+    </w:lvl>
+    <w:lvl w:ilvl="3" w:tplc="0409000F" w:tentative="1">
+      <w:start w:val="1"/>
+      <w:numFmt w:val="decimal"/>
+      <w:lvlText w:val="%4."/>
+      <w:lvlJc w:val="left"/>
+      <w:pPr>
+        <w:ind w:left="2880" w:hanging="360"/>
+      </w:pPr>
+    </w:lvl>
+    <w:lvl w:ilvl="4" w:tplc="04090019" w:tentative="1">
+      <w:start w:val="1"/>
+      <w:numFmt w:val="lowerLetter"/>
+      <w:lvlText w:val="%5."/>
+      <w:lvlJc w:val="left"/>
+      <w:pPr>
+        <w:ind w:left="3600" w:hanging="360"/>
+      </w:pPr>
+    </w:lvl>
+    <w:lvl w:ilvl="5" w:tplc="0409001B" w:tentative="1">
+      <w:start w:val="1"/>
+      <w:numFmt w:val="lowerRoman"/>
+      <w:lvlText w:val="%6."/>
+      <w:lvlJc w:val="right"/>
+      <w:pPr>
+        <w:ind w:left="4320" w:hanging="180"/>
+      </w:pPr>
+    </w:lvl>
+    <w:lvl w:ilvl="6" w:tplc="0409000F" w:tentative="1">
+      <w:start w:val="1"/>
+      <w:numFmt w:val="decimal"/>
+      <w:lvlText w:val="%7."/>
+      <w:lvlJc w:val="left"/>
+      <w:pPr>
+        <w:ind w:left="5040" w:hanging="360"/>
+      </w:pPr>
+    </w:lvl>
+    <w:lvl w:ilvl="7" w:tplc="04090019" w:tentative="1">
+      <w:start w:val="1"/>
+      <w:numFmt w:val="lowerLetter"/>
+      <w:lvlText w:val="%8."/>
+      <w:lvlJc w:val="left"/>
+      <w:pPr>
+        <w:ind w:left="5760" w:hanging="360"/>
+      </w:pPr>
+    </w:lvl>
+    <w:lvl w:ilvl="8" w:tplc="0409001B" w:tentative="1">
+      <w:start w:val="1"/>
+      <w:numFmt w:val="lowerRoman"/>
+      <w:lvlText w:val="%9."/>
+      <w:lvlJc w:val="right"/>
+      <w:pPr>
+        <w:ind w:left="6480" w:hanging="180"/>
+      </w:pPr>
+    </w:lvl>
+  </w:abstractNum>
+  <w:abstractNum w:abstractNumId="15" w15:restartNumberingAfterBreak="0">
     <w:nsid w:val="68A12CBF"/>
     <w:multiLevelType w:val="hybridMultilevel"/>
     <w:tmpl w:val="C24ECD04"/>
@@ -4398,7 +8123,7 @@
       </w:pPr>
     </w:lvl>
   </w:abstractNum>
-  <w:abstractNum w:abstractNumId="13" w15:restartNumberingAfterBreak="0">
+  <w:abstractNum w:abstractNumId="16" w15:restartNumberingAfterBreak="0">
     <w:nsid w:val="69E5536B"/>
     <w:multiLevelType w:val="hybridMultilevel"/>
     <w:tmpl w:val="186EA052"/>
@@ -4484,7 +8209,7 @@
       </w:pPr>
     </w:lvl>
   </w:abstractNum>
-  <w:abstractNum w:abstractNumId="14" w15:restartNumberingAfterBreak="0">
+  <w:abstractNum w:abstractNumId="17" w15:restartNumberingAfterBreak="0">
     <w:nsid w:val="6A9B1437"/>
     <w:multiLevelType w:val="hybridMultilevel"/>
     <w:tmpl w:val="F6FE2F86"/>
@@ -4836,40 +8561,40 @@
     </w:lvlOverride>
   </w:num>
   <w:num w:numId="3">
-    <w:abstractNumId w:val="12"/>
+    <w:abstractNumId w:val="15"/>
   </w:num>
   <w:num w:numId="4">
-    <w:abstractNumId w:val="8"/>
+    <w:abstractNumId w:val="10"/>
   </w:num>
   <w:num w:numId="5">
-    <w:abstractNumId w:val="14"/>
+    <w:abstractNumId w:val="17"/>
   </w:num>
   <w:num w:numId="6">
     <w:abstractNumId w:val="3"/>
   </w:num>
   <w:num w:numId="7">
-    <w:abstractNumId w:val="11"/>
+    <w:abstractNumId w:val="13"/>
   </w:num>
   <w:num w:numId="8">
-    <w:abstractNumId w:val="7"/>
+    <w:abstractNumId w:val="9"/>
   </w:num>
   <w:num w:numId="9">
-    <w:abstractNumId w:val="10"/>
+    <w:abstractNumId w:val="12"/>
   </w:num>
   <w:num w:numId="10">
     <w:abstractNumId w:val="4"/>
   </w:num>
   <w:num w:numId="11">
-    <w:abstractNumId w:val="9"/>
+    <w:abstractNumId w:val="11"/>
   </w:num>
   <w:num w:numId="12">
-    <w:abstractNumId w:val="6"/>
+    <w:abstractNumId w:val="8"/>
   </w:num>
   <w:num w:numId="13">
-    <w:abstractNumId w:val="5"/>
+    <w:abstractNumId w:val="7"/>
   </w:num>
   <w:num w:numId="14">
-    <w:abstractNumId w:val="13"/>
+    <w:abstractNumId w:val="16"/>
   </w:num>
   <w:num w:numId="15">
     <w:abstractNumId w:val="2"/>
@@ -4949,6 +8674,15 @@
         <w:lvlJc w:val="left"/>
       </w:lvl>
     </w:lvlOverride>
+  </w:num>
+  <w:num w:numId="17">
+    <w:abstractNumId w:val="5"/>
+  </w:num>
+  <w:num w:numId="18">
+    <w:abstractNumId w:val="14"/>
+  </w:num>
+  <w:num w:numId="19">
+    <w:abstractNumId w:val="6"/>
   </w:num>
 </w:numbering>
 </file>
@@ -5585,6 +9319,25 @@
       <w:contextualSpacing/>
     </w:pPr>
   </w:style>
+  <w:style w:type="table" w:styleId="TableGrid">
+    <w:name w:val="Table Grid"/>
+    <w:basedOn w:val="TableNormal"/>
+    <w:uiPriority w:val="39"/>
+    <w:rsid w:val="00BE1691"/>
+    <w:pPr>
+      <w:spacing w:line="240" w:lineRule="auto"/>
+    </w:pPr>
+    <w:tblPr>
+      <w:tblBorders>
+        <w:top w:val="single" w:sz="4" w:space="0" w:color="auto"/>
+        <w:left w:val="single" w:sz="4" w:space="0" w:color="auto"/>
+        <w:bottom w:val="single" w:sz="4" w:space="0" w:color="auto"/>
+        <w:right w:val="single" w:sz="4" w:space="0" w:color="auto"/>
+        <w:insideH w:val="single" w:sz="4" w:space="0" w:color="auto"/>
+        <w:insideV w:val="single" w:sz="4" w:space="0" w:color="auto"/>
+      </w:tblBorders>
+    </w:tblPr>
+  </w:style>
 </w:styles>
 </file>
 
@@ -5906,4 +9659,16 @@
   </a:objectDefaults>
   <a:extraClrSchemeLst/>
 </a:theme>
+</file>
+
+<file path=customXml/item1.xml><?xml version="1.0" encoding="utf-8"?>
+<b:Sources xmlns:b="http://schemas.openxmlformats.org/officeDocument/2006/bibliography" xmlns="http://schemas.openxmlformats.org/officeDocument/2006/bibliography" SelectedStyle="/APASixthEditionOfficeOnline.xsl" StyleName="APA" Version="6"/>
+</file>
+
+<file path=customXml/itemProps1.xml><?xml version="1.0" encoding="utf-8"?>
+<ds:datastoreItem xmlns:ds="http://schemas.openxmlformats.org/officeDocument/2006/customXml" ds:itemID="{AAFB88B7-DDC1-9340-BBF5-2C0945F7E3C3}">
+  <ds:schemaRefs>
+    <ds:schemaRef ds:uri="http://schemas.openxmlformats.org/officeDocument/2006/bibliography"/>
+  </ds:schemaRefs>
+</ds:datastoreItem>
 </file>
</xml_diff>